<commit_message>
Draft version of Proposal with updated pics
</commit_message>
<xml_diff>
--- a/Automated Image Captioning - Draft Proposal ver1.2.docx
+++ b/Automated Image Captioning - Draft Proposal ver1.2.docx
@@ -179,27 +179,47 @@
           <w:sz w:val="36"/>
           <w:szCs w:val="36"/>
         </w:rPr>
-        <w:t>-Sujatha Kancharla</w:t>
-      </w:r>
-    </w:p>
-    <w:p>
-      <w:pPr>
-        <w:ind w:left="4320" w:firstLine="720"/>
-        <w:jc w:val="center"/>
+        <w:t xml:space="preserve">-Sujatha </w:t>
+      </w:r>
+      <w:proofErr w:type="spellStart"/>
+      <w:r>
         <w:rPr>
           <w:color w:val="234F77" w:themeColor="accent2" w:themeShade="80"/>
           <w:sz w:val="36"/>
           <w:szCs w:val="36"/>
         </w:rPr>
-      </w:pPr>
-      <w:r>
+        <w:t>Kancharla</w:t>
+      </w:r>
+      <w:proofErr w:type="spellEnd"/>
+    </w:p>
+    <w:p>
+      <w:pPr>
+        <w:ind w:left="4320" w:firstLine="720"/>
+        <w:jc w:val="center"/>
         <w:rPr>
           <w:color w:val="234F77" w:themeColor="accent2" w:themeShade="80"/>
           <w:sz w:val="36"/>
           <w:szCs w:val="36"/>
         </w:rPr>
-        <w:t>-Monica Nukarapu</w:t>
-      </w:r>
+      </w:pPr>
+      <w:r>
+        <w:rPr>
+          <w:color w:val="234F77" w:themeColor="accent2" w:themeShade="80"/>
+          <w:sz w:val="36"/>
+          <w:szCs w:val="36"/>
+        </w:rPr>
+        <w:t xml:space="preserve">-Monica </w:t>
+      </w:r>
+      <w:proofErr w:type="spellStart"/>
+      <w:r>
+        <w:rPr>
+          <w:color w:val="234F77" w:themeColor="accent2" w:themeShade="80"/>
+          <w:sz w:val="36"/>
+          <w:szCs w:val="36"/>
+        </w:rPr>
+        <w:t>Nukarapu</w:t>
+      </w:r>
+      <w:proofErr w:type="spellEnd"/>
     </w:p>
     <w:p>
       <w:pPr>
@@ -299,7 +319,25 @@
           <w:sz w:val="36"/>
           <w:szCs w:val="36"/>
         </w:rPr>
-        <w:t>-Nayan Jha</w:t>
+        <w:t>-</w:t>
+      </w:r>
+      <w:proofErr w:type="spellStart"/>
+      <w:r>
+        <w:rPr>
+          <w:color w:val="234F77" w:themeColor="accent2" w:themeShade="80"/>
+          <w:sz w:val="36"/>
+          <w:szCs w:val="36"/>
+        </w:rPr>
+        <w:t>Nayan</w:t>
+      </w:r>
+      <w:proofErr w:type="spellEnd"/>
+      <w:r>
+        <w:rPr>
+          <w:color w:val="234F77" w:themeColor="accent2" w:themeShade="80"/>
+          <w:sz w:val="36"/>
+          <w:szCs w:val="36"/>
+        </w:rPr>
+        <w:t xml:space="preserve"> Jha</w:t>
       </w:r>
     </w:p>
     <w:sdt>
@@ -1783,23 +1821,7 @@
           <w:sz w:val="24"/>
           <w:szCs w:val="24"/>
         </w:rPr>
-        <w:t>Flickr</w:t>
-      </w:r>
-      <w:r>
-        <w:rPr>
-          <w:rFonts w:ascii="Calibri" w:hAnsi="Calibri" w:cs="Calibri"/>
-          <w:sz w:val="24"/>
-          <w:szCs w:val="24"/>
-        </w:rPr>
-        <w:t>30</w:t>
-      </w:r>
-      <w:r>
-        <w:rPr>
-          <w:rFonts w:ascii="Calibri" w:hAnsi="Calibri" w:cs="Calibri"/>
-          <w:sz w:val="24"/>
-          <w:szCs w:val="24"/>
-        </w:rPr>
-        <w:t>k</w:t>
+        <w:t>Flickr30k</w:t>
       </w:r>
       <w:r>
         <w:rPr>
@@ -1937,6 +1959,7 @@
           <w:szCs w:val="24"/>
         </w:rPr>
       </w:pPr>
+      <w:proofErr w:type="gramStart"/>
       <w:r>
         <w:rPr>
           <w:rFonts w:ascii="Calibri" w:hAnsi="Calibri" w:cs="Calibri"/>
@@ -1953,8 +1976,45 @@
           <w:sz w:val="24"/>
           <w:szCs w:val="24"/>
         </w:rPr>
-        <w:t xml:space="preserve"> : Natural Language Toolkit, TensorFlow, PyTorch, Keras</w:t>
-      </w:r>
+        <w:t xml:space="preserve"> :</w:t>
+      </w:r>
+      <w:proofErr w:type="gramEnd"/>
+      <w:r>
+        <w:rPr>
+          <w:rFonts w:ascii="Calibri" w:hAnsi="Calibri" w:cs="Calibri"/>
+          <w:sz w:val="24"/>
+          <w:szCs w:val="24"/>
+        </w:rPr>
+        <w:t xml:space="preserve"> Natural Language Toolkit, TensorFlow, </w:t>
+      </w:r>
+      <w:proofErr w:type="spellStart"/>
+      <w:r>
+        <w:rPr>
+          <w:rFonts w:ascii="Calibri" w:hAnsi="Calibri" w:cs="Calibri"/>
+          <w:sz w:val="24"/>
+          <w:szCs w:val="24"/>
+        </w:rPr>
+        <w:t>PyTorch</w:t>
+      </w:r>
+      <w:proofErr w:type="spellEnd"/>
+      <w:r>
+        <w:rPr>
+          <w:rFonts w:ascii="Calibri" w:hAnsi="Calibri" w:cs="Calibri"/>
+          <w:sz w:val="24"/>
+          <w:szCs w:val="24"/>
+        </w:rPr>
+        <w:t xml:space="preserve">, </w:t>
+      </w:r>
+      <w:proofErr w:type="spellStart"/>
+      <w:r>
+        <w:rPr>
+          <w:rFonts w:ascii="Calibri" w:hAnsi="Calibri" w:cs="Calibri"/>
+          <w:sz w:val="24"/>
+          <w:szCs w:val="24"/>
+        </w:rPr>
+        <w:t>Keras</w:t>
+      </w:r>
+      <w:proofErr w:type="spellEnd"/>
     </w:p>
     <w:p>
       <w:pPr>
@@ -1983,13 +2043,41 @@
         </w:rPr>
         <w:t xml:space="preserve">Deployments: </w:t>
       </w:r>
-      <w:r>
-        <w:rPr>
-          <w:rFonts w:ascii="Calibri" w:hAnsi="Calibri" w:cs="Calibri"/>
-          <w:sz w:val="24"/>
-          <w:szCs w:val="24"/>
-        </w:rPr>
-        <w:t>FastAPI, Cloud Application Platform | Heroku, Streamlit, Cloud Computing,</w:t>
+      <w:proofErr w:type="spellStart"/>
+      <w:r>
+        <w:rPr>
+          <w:rFonts w:ascii="Calibri" w:hAnsi="Calibri" w:cs="Calibri"/>
+          <w:sz w:val="24"/>
+          <w:szCs w:val="24"/>
+        </w:rPr>
+        <w:t>FastAPI</w:t>
+      </w:r>
+      <w:proofErr w:type="spellEnd"/>
+      <w:r>
+        <w:rPr>
+          <w:rFonts w:ascii="Calibri" w:hAnsi="Calibri" w:cs="Calibri"/>
+          <w:sz w:val="24"/>
+          <w:szCs w:val="24"/>
+        </w:rPr>
+        <w:t xml:space="preserve">, Cloud Application Platform | Heroku, </w:t>
+      </w:r>
+      <w:proofErr w:type="spellStart"/>
+      <w:r>
+        <w:rPr>
+          <w:rFonts w:ascii="Calibri" w:hAnsi="Calibri" w:cs="Calibri"/>
+          <w:sz w:val="24"/>
+          <w:szCs w:val="24"/>
+        </w:rPr>
+        <w:t>Streamlit</w:t>
+      </w:r>
+      <w:proofErr w:type="spellEnd"/>
+      <w:r>
+        <w:rPr>
+          <w:rFonts w:ascii="Calibri" w:hAnsi="Calibri" w:cs="Calibri"/>
+          <w:sz w:val="24"/>
+          <w:szCs w:val="24"/>
+        </w:rPr>
+        <w:t>, Cloud Computing,</w:t>
       </w:r>
       <w:r>
         <w:rPr>
@@ -2200,6 +2288,7 @@
       <w:tblPr>
         <w:tblStyle w:val="TableGrid"/>
         <w:tblW w:w="0" w:type="auto"/>
+        <w:jc w:val="center"/>
         <w:tblBorders>
           <w:top w:val="none" w:sz="0" w:space="0" w:color="auto"/>
           <w:left w:val="none" w:sz="0" w:space="0" w:color="auto"/>
@@ -2215,6 +2304,9 @@
         <w:gridCol w:w="6974"/>
       </w:tblGrid>
       <w:tr>
+        <w:trPr>
+          <w:jc w:val="center"/>
+        </w:trPr>
         <w:tc>
           <w:tcPr>
             <w:tcW w:w="6974" w:type="dxa"/>
@@ -2235,9 +2327,9 @@
                 <w:szCs w:val="24"/>
               </w:rPr>
               <w:drawing>
-                <wp:inline distT="0" distB="0" distL="0" distR="0" wp14:anchorId="123C7015" wp14:editId="33A47E51">
-                  <wp:extent cx="3146169" cy="2091868"/>
-                  <wp:effectExtent l="0" t="0" r="0" b="3810"/>
+                <wp:inline distT="0" distB="0" distL="0" distR="0" wp14:anchorId="123C7015" wp14:editId="0868C13F">
+                  <wp:extent cx="1890273" cy="1256830"/>
+                  <wp:effectExtent l="0" t="0" r="0" b="635"/>
                   <wp:docPr id="26" name="Picture 25" descr="A picture containing green, toy, colorful, close&#10;&#10;Description automatically generated">
                     <a:extLst xmlns:a="http://schemas.openxmlformats.org/drawingml/2006/main">
                       <a:ext uri="{FF2B5EF4-FFF2-40B4-BE49-F238E27FC236}">
@@ -2281,7 +2373,7 @@
                         <pic:spPr>
                           <a:xfrm>
                             <a:off x="0" y="0"/>
-                            <a:ext cx="3146169" cy="2091868"/>
+                            <a:ext cx="1900073" cy="1263346"/>
                           </a:xfrm>
                           <a:prstGeom prst="rect">
                             <a:avLst/>
@@ -2341,9 +2433,9 @@
                 <w:szCs w:val="24"/>
               </w:rPr>
               <w:drawing>
-                <wp:inline distT="0" distB="0" distL="0" distR="0" wp14:anchorId="0895FDCC" wp14:editId="7D363EC4">
-                  <wp:extent cx="3208985" cy="2130967"/>
-                  <wp:effectExtent l="0" t="0" r="0" b="3175"/>
+                <wp:inline distT="0" distB="0" distL="0" distR="0" wp14:anchorId="0895FDCC" wp14:editId="101EA370">
+                  <wp:extent cx="1877341" cy="1246672"/>
+                  <wp:effectExtent l="0" t="0" r="8890" b="0"/>
                   <wp:docPr id="9" name="Picture 8">
                     <a:extLst xmlns:a="http://schemas.openxmlformats.org/drawingml/2006/main">
                       <a:ext uri="{FF2B5EF4-FFF2-40B4-BE49-F238E27FC236}">
@@ -2370,7 +2462,7 @@
                           </pic:cNvPicPr>
                         </pic:nvPicPr>
                         <pic:blipFill>
-                          <a:blip r:embed="rId10">
+                          <a:blip r:embed="rId10" cstate="print">
                             <a:extLst>
                               <a:ext uri="{28A0092B-C50C-407E-A947-70E740481C1C}">
                                 <a14:useLocalDpi xmlns:a14="http://schemas.microsoft.com/office/drawing/2010/main" val="0"/>
@@ -2387,7 +2479,7 @@
                         <pic:spPr>
                           <a:xfrm>
                             <a:off x="0" y="0"/>
-                            <a:ext cx="3208985" cy="2130967"/>
+                            <a:ext cx="1886222" cy="1252570"/>
                           </a:xfrm>
                           <a:prstGeom prst="rect">
                             <a:avLst/>
@@ -2429,6 +2521,9 @@
         </w:tc>
       </w:tr>
       <w:tr>
+        <w:trPr>
+          <w:jc w:val="center"/>
+        </w:trPr>
         <w:tc>
           <w:tcPr>
             <w:tcW w:w="6974" w:type="dxa"/>
@@ -2448,10 +2543,9 @@
                 <w:sz w:val="24"/>
                 <w:szCs w:val="24"/>
               </w:rPr>
-              <w:lastRenderedPageBreak/>
               <w:drawing>
-                <wp:inline distT="0" distB="0" distL="0" distR="0" wp14:anchorId="20A028EC" wp14:editId="3B4EB0D0">
-                  <wp:extent cx="3146169" cy="2059757"/>
+                <wp:inline distT="0" distB="0" distL="0" distR="0" wp14:anchorId="20A028EC" wp14:editId="0400AF95">
+                  <wp:extent cx="1874905" cy="1227476"/>
                   <wp:effectExtent l="0" t="0" r="0" b="0"/>
                   <wp:docPr id="24" name="Picture 23" descr="A picture containing grass&#10;&#10;Description automatically generated">
                     <a:extLst xmlns:a="http://schemas.openxmlformats.org/drawingml/2006/main">
@@ -2479,7 +2573,7 @@
                           </pic:cNvPicPr>
                         </pic:nvPicPr>
                         <pic:blipFill>
-                          <a:blip r:embed="rId12">
+                          <a:blip r:embed="rId12" cstate="print">
                             <a:extLst>
                               <a:ext uri="{28A0092B-C50C-407E-A947-70E740481C1C}">
                                 <a14:useLocalDpi xmlns:a14="http://schemas.microsoft.com/office/drawing/2010/main" val="0"/>
@@ -2496,7 +2590,7 @@
                         <pic:spPr>
                           <a:xfrm>
                             <a:off x="0" y="0"/>
-                            <a:ext cx="3146169" cy="2059757"/>
+                            <a:ext cx="1896752" cy="1241779"/>
                           </a:xfrm>
                           <a:prstGeom prst="rect">
                             <a:avLst/>
@@ -2563,9 +2657,9 @@
                 <w:szCs w:val="24"/>
               </w:rPr>
               <w:drawing>
-                <wp:inline distT="0" distB="0" distL="0" distR="0" wp14:anchorId="53A71491" wp14:editId="4BCCE9E6">
-                  <wp:extent cx="3181276" cy="2077771"/>
-                  <wp:effectExtent l="0" t="0" r="635" b="0"/>
+                <wp:inline distT="0" distB="0" distL="0" distR="0" wp14:anchorId="53A71491" wp14:editId="427FD98F">
+                  <wp:extent cx="1874904" cy="1224547"/>
+                  <wp:effectExtent l="0" t="0" r="0" b="0"/>
                   <wp:docPr id="28" name="Picture 27" descr="A green frog figurine&#10;&#10;Description automatically generated with medium confidence">
                     <a:extLst xmlns:a="http://schemas.openxmlformats.org/drawingml/2006/main">
                       <a:ext uri="{FF2B5EF4-FFF2-40B4-BE49-F238E27FC236}">
@@ -2609,7 +2703,7 @@
                         <pic:spPr>
                           <a:xfrm>
                             <a:off x="0" y="0"/>
-                            <a:ext cx="3181276" cy="2077771"/>
+                            <a:ext cx="1885825" cy="1231680"/>
                           </a:xfrm>
                           <a:prstGeom prst="rect">
                             <a:avLst/>
@@ -2674,6 +2768,7 @@
           <w:szCs w:val="24"/>
           <w:u w:val="single"/>
         </w:rPr>
+        <w:lastRenderedPageBreak/>
         <w:t xml:space="preserve">Key </w:t>
       </w:r>
       <w:r>
@@ -3540,7 +3635,25 @@
           <w:sz w:val="24"/>
           <w:szCs w:val="24"/>
         </w:rPr>
-        <w:t>The size has to matched to the input to Attention and LSTM</w:t>
+        <w:t xml:space="preserve">The size </w:t>
+      </w:r>
+      <w:proofErr w:type="gramStart"/>
+      <w:r>
+        <w:rPr>
+          <w:rFonts w:ascii="Calibri" w:hAnsi="Calibri" w:cs="Calibri"/>
+          <w:sz w:val="24"/>
+          <w:szCs w:val="24"/>
+        </w:rPr>
+        <w:t>has to</w:t>
+      </w:r>
+      <w:proofErr w:type="gramEnd"/>
+      <w:r>
+        <w:rPr>
+          <w:rFonts w:ascii="Calibri" w:hAnsi="Calibri" w:cs="Calibri"/>
+          <w:sz w:val="24"/>
+          <w:szCs w:val="24"/>
+        </w:rPr>
+        <w:t xml:space="preserve"> matched to the input to Attention and LSTM</w:t>
       </w:r>
       <w:r>
         <w:rPr>
@@ -3785,7 +3898,25 @@
           <w:sz w:val="24"/>
           <w:szCs w:val="24"/>
         </w:rPr>
-        <w:t xml:space="preserve"> ( dimension of Dictionary)</w:t>
+        <w:t xml:space="preserve"> </w:t>
+      </w:r>
+      <w:proofErr w:type="gramStart"/>
+      <w:r>
+        <w:rPr>
+          <w:rFonts w:ascii="Calibri" w:hAnsi="Calibri" w:cs="Calibri"/>
+          <w:sz w:val="24"/>
+          <w:szCs w:val="24"/>
+        </w:rPr>
+        <w:t>( dimension</w:t>
+      </w:r>
+      <w:proofErr w:type="gramEnd"/>
+      <w:r>
+        <w:rPr>
+          <w:rFonts w:ascii="Calibri" w:hAnsi="Calibri" w:cs="Calibri"/>
+          <w:sz w:val="24"/>
+          <w:szCs w:val="24"/>
+        </w:rPr>
+        <w:t xml:space="preserve"> of Dictionary)</w:t>
       </w:r>
     </w:p>
     <w:p>
@@ -4068,6 +4199,7 @@
                 <w:highlight w:val="yellow"/>
               </w:rPr>
             </w:pPr>
+            <w:proofErr w:type="spellStart"/>
             <w:r>
               <w:rPr>
                 <w:rFonts w:ascii="Calibri" w:hAnsi="Calibri" w:cs="Calibri"/>
@@ -4078,6 +4210,7 @@
               </w:rPr>
               <w:t>CrossEntropy</w:t>
             </w:r>
+            <w:proofErr w:type="spellEnd"/>
           </w:p>
         </w:tc>
       </w:tr>
@@ -4433,6 +4566,7 @@
                 <w:szCs w:val="24"/>
               </w:rPr>
             </w:pPr>
+            <w:proofErr w:type="spellStart"/>
             <w:r>
               <w:rPr>
                 <w:rFonts w:ascii="Calibri" w:hAnsi="Calibri" w:cs="Calibri"/>
@@ -4440,7 +4574,17 @@
                 <w:szCs w:val="24"/>
                 <w:lang w:val="en-US"/>
               </w:rPr>
-              <w:t>Droup out</w:t>
+              <w:t>Droup</w:t>
+            </w:r>
+            <w:proofErr w:type="spellEnd"/>
+            <w:r>
+              <w:rPr>
+                <w:rFonts w:ascii="Calibri" w:hAnsi="Calibri" w:cs="Calibri"/>
+                <w:sz w:val="24"/>
+                <w:szCs w:val="24"/>
+                <w:lang w:val="en-US"/>
+              </w:rPr>
+              <w:t xml:space="preserve"> out</w:t>
             </w:r>
           </w:p>
         </w:tc>
@@ -4817,15 +4961,7 @@
           <w:sz w:val="24"/>
           <w:szCs w:val="24"/>
         </w:rPr>
-        <w:t>1</w:t>
-      </w:r>
-      <w:r>
-        <w:rPr>
-          <w:rFonts w:ascii="Calibri" w:hAnsi="Calibri" w:cs="Calibri"/>
-          <w:sz w:val="24"/>
-          <w:szCs w:val="24"/>
-        </w:rPr>
-        <w:t xml:space="preserve">000 Images from </w:t>
+        <w:t xml:space="preserve">1000 Images from </w:t>
       </w:r>
       <w:r>
         <w:rPr>
@@ -5313,7 +5449,25 @@
           <w:sz w:val="24"/>
           <w:szCs w:val="24"/>
         </w:rPr>
-        <w:t>Based on the results of the solution we would like try the following models (time permitted)</w:t>
+        <w:t xml:space="preserve">Based on the results of the solution we would like </w:t>
+      </w:r>
+      <w:proofErr w:type="gramStart"/>
+      <w:r>
+        <w:rPr>
+          <w:rFonts w:ascii="Calibri" w:hAnsi="Calibri" w:cs="Calibri"/>
+          <w:sz w:val="24"/>
+          <w:szCs w:val="24"/>
+        </w:rPr>
+        <w:t>try</w:t>
+      </w:r>
+      <w:proofErr w:type="gramEnd"/>
+      <w:r>
+        <w:rPr>
+          <w:rFonts w:ascii="Calibri" w:hAnsi="Calibri" w:cs="Calibri"/>
+          <w:sz w:val="24"/>
+          <w:szCs w:val="24"/>
+        </w:rPr>
+        <w:t xml:space="preserve"> the following models (time permitted)</w:t>
       </w:r>
     </w:p>
     <w:p>
@@ -5386,7 +5540,31 @@
           <w:szCs w:val="24"/>
           <w:u w:val="single"/>
         </w:rPr>
-        <w:t xml:space="preserve">CNN ( Encoder) </w:t>
+        <w:t xml:space="preserve">CNN </w:t>
+      </w:r>
+      <w:proofErr w:type="gramStart"/>
+      <w:r>
+        <w:rPr>
+          <w:rFonts w:ascii="Calibri" w:hAnsi="Calibri" w:cs="Calibri"/>
+          <w:b/>
+          <w:bCs/>
+          <w:sz w:val="24"/>
+          <w:szCs w:val="24"/>
+          <w:u w:val="single"/>
+        </w:rPr>
+        <w:t>( Encoder</w:t>
+      </w:r>
+      <w:proofErr w:type="gramEnd"/>
+      <w:r>
+        <w:rPr>
+          <w:rFonts w:ascii="Calibri" w:hAnsi="Calibri" w:cs="Calibri"/>
+          <w:b/>
+          <w:bCs/>
+          <w:sz w:val="24"/>
+          <w:szCs w:val="24"/>
+          <w:u w:val="single"/>
+        </w:rPr>
+        <w:t xml:space="preserve">) </w:t>
       </w:r>
       <w:r>
         <w:rPr>
@@ -5431,7 +5609,25 @@
           <w:sz w:val="24"/>
           <w:szCs w:val="24"/>
         </w:rPr>
-        <w:t xml:space="preserve"> V3, Xception models</w:t>
+        <w:t xml:space="preserve"> V3, </w:t>
+      </w:r>
+      <w:proofErr w:type="spellStart"/>
+      <w:r>
+        <w:rPr>
+          <w:rFonts w:ascii="Calibri" w:hAnsi="Calibri" w:cs="Calibri"/>
+          <w:sz w:val="24"/>
+          <w:szCs w:val="24"/>
+        </w:rPr>
+        <w:t>Xception</w:t>
+      </w:r>
+      <w:proofErr w:type="spellEnd"/>
+      <w:r>
+        <w:rPr>
+          <w:rFonts w:ascii="Calibri" w:hAnsi="Calibri" w:cs="Calibri"/>
+          <w:sz w:val="24"/>
+          <w:szCs w:val="24"/>
+        </w:rPr>
+        <w:t xml:space="preserve"> models</w:t>
       </w:r>
     </w:p>
     <w:p>
@@ -5451,13 +5647,23 @@
           <w:szCs w:val="24"/>
         </w:rPr>
       </w:pPr>
-      <w:r>
-        <w:rPr>
-          <w:rFonts w:ascii="Calibri" w:hAnsi="Calibri" w:cs="Calibri"/>
-          <w:sz w:val="24"/>
-          <w:szCs w:val="24"/>
-        </w:rPr>
-        <w:t xml:space="preserve">GoogleNet </w:t>
+      <w:proofErr w:type="spellStart"/>
+      <w:r>
+        <w:rPr>
+          <w:rFonts w:ascii="Calibri" w:hAnsi="Calibri" w:cs="Calibri"/>
+          <w:sz w:val="24"/>
+          <w:szCs w:val="24"/>
+        </w:rPr>
+        <w:t>GoogleNet</w:t>
+      </w:r>
+      <w:proofErr w:type="spellEnd"/>
+      <w:r>
+        <w:rPr>
+          <w:rFonts w:ascii="Calibri" w:hAnsi="Calibri" w:cs="Calibri"/>
+          <w:sz w:val="24"/>
+          <w:szCs w:val="24"/>
+        </w:rPr>
+        <w:t xml:space="preserve"> </w:t>
       </w:r>
     </w:p>
     <w:p>
@@ -5563,6 +5769,7 @@
           <w:szCs w:val="24"/>
         </w:rPr>
       </w:pPr>
+      <w:proofErr w:type="spellStart"/>
       <w:r>
         <w:rPr>
           <w:rFonts w:ascii="Calibri" w:hAnsi="Calibri" w:cs="Calibri"/>
@@ -5571,6 +5778,7 @@
         </w:rPr>
         <w:t>GloVe</w:t>
       </w:r>
+      <w:proofErr w:type="spellEnd"/>
     </w:p>
     <w:p>
       <w:pPr>
@@ -9120,6 +9328,7 @@
     <w:rsid w:val="003228CA"/>
     <w:rsid w:val="00A81B2C"/>
     <w:rsid w:val="00C77C6E"/>
+    <w:rsid w:val="00E1284C"/>
     <w:rsid w:val="00E95137"/>
     <w:rsid w:val="00FF768C"/>
   </w:rsids>

</xml_diff>

<commit_message>
Updated with Pros and Cons
</commit_message>
<xml_diff>
--- a/Automated Image Captioning - Draft Proposal ver1.2.docx
+++ b/Automated Image Captioning - Draft Proposal ver1.2.docx
@@ -1166,7 +1166,7 @@
                 <w:sz w:val="36"/>
                 <w:szCs w:val="36"/>
               </w:rPr>
-              <w:t>4</w:t>
+              <w:t>6</w:t>
             </w:r>
             <w:r>
               <w:rPr>
@@ -1262,7 +1262,7 @@
                 <w:sz w:val="36"/>
                 <w:szCs w:val="36"/>
               </w:rPr>
-              <w:t>4</w:t>
+              <w:t>6</w:t>
             </w:r>
             <w:r>
               <w:rPr>
@@ -1358,7 +1358,7 @@
                 <w:sz w:val="36"/>
                 <w:szCs w:val="36"/>
               </w:rPr>
-              <w:t>6</w:t>
+              <w:t>11</w:t>
             </w:r>
             <w:r>
               <w:rPr>
@@ -1455,7 +1455,7 @@
                 <w:sz w:val="36"/>
                 <w:szCs w:val="36"/>
               </w:rPr>
-              <w:t>8</w:t>
+              <w:t>11</w:t>
             </w:r>
             <w:r>
               <w:rPr>
@@ -2903,7 +2903,6 @@
           <w:rFonts w:ascii="Calibri" w:hAnsi="Calibri" w:cs="Calibri"/>
           <w:sz w:val="24"/>
           <w:szCs w:val="24"/>
-          <w:highlight w:val="yellow"/>
         </w:rPr>
         <w:t>(</w:t>
       </w:r>
@@ -2912,7 +2911,6 @@
           <w:rFonts w:ascii="Calibri" w:hAnsi="Calibri" w:cs="Calibri"/>
           <w:sz w:val="24"/>
           <w:szCs w:val="24"/>
-          <w:highlight w:val="yellow"/>
         </w:rPr>
         <w:t xml:space="preserve">“Show and Tell – </w:t>
       </w:r>
@@ -2921,7 +2919,6 @@
           <w:rFonts w:ascii="Calibri" w:hAnsi="Calibri" w:cs="Calibri"/>
           <w:sz w:val="24"/>
           <w:szCs w:val="24"/>
-          <w:highlight w:val="yellow"/>
         </w:rPr>
         <w:t>“A Neural image caption generator</w:t>
       </w:r>
@@ -2930,7 +2927,6 @@
           <w:rFonts w:ascii="Calibri" w:hAnsi="Calibri" w:cs="Calibri"/>
           <w:sz w:val="24"/>
           <w:szCs w:val="24"/>
-          <w:highlight w:val="yellow"/>
         </w:rPr>
         <w:t xml:space="preserve">” and </w:t>
       </w:r>
@@ -2939,7 +2935,6 @@
           <w:rFonts w:ascii="Calibri" w:hAnsi="Calibri" w:cs="Calibri"/>
           <w:sz w:val="24"/>
           <w:szCs w:val="24"/>
-          <w:highlight w:val="yellow"/>
         </w:rPr>
         <w:t>AICRL – Automate Image Captioning Resnet50 LSTM</w:t>
       </w:r>
@@ -2948,7 +2943,6 @@
           <w:rFonts w:ascii="Calibri" w:hAnsi="Calibri" w:cs="Calibri"/>
           <w:sz w:val="24"/>
           <w:szCs w:val="24"/>
-          <w:highlight w:val="yellow"/>
         </w:rPr>
         <w:t>)</w:t>
       </w:r>
@@ -3036,13 +3030,17 @@
         <w:spacing w:before="0" w:after="0" w:line="240" w:lineRule="auto"/>
         <w:rPr>
           <w:rFonts w:ascii="Calibri" w:hAnsi="Calibri" w:cs="Calibri"/>
-          <w:sz w:val="24"/>
-          <w:szCs w:val="24"/>
-        </w:rPr>
-      </w:pPr>
-      <w:r>
-        <w:rPr>
-          <w:rFonts w:ascii="Calibri" w:hAnsi="Calibri" w:cs="Calibri"/>
+          <w:b/>
+          <w:bCs/>
+          <w:sz w:val="24"/>
+          <w:szCs w:val="24"/>
+        </w:rPr>
+      </w:pPr>
+      <w:r>
+        <w:rPr>
+          <w:rFonts w:ascii="Calibri" w:hAnsi="Calibri" w:cs="Calibri"/>
+          <w:b/>
+          <w:bCs/>
           <w:sz w:val="24"/>
           <w:szCs w:val="24"/>
         </w:rPr>
@@ -3142,6 +3140,166 @@
     </w:p>
     <w:p>
       <w:pPr>
+        <w:autoSpaceDE w:val="0"/>
+        <w:autoSpaceDN w:val="0"/>
+        <w:adjustRightInd w:val="0"/>
+        <w:spacing w:before="0" w:after="0" w:line="240" w:lineRule="auto"/>
+        <w:rPr>
+          <w:rFonts w:ascii="Calibri" w:hAnsi="Calibri" w:cs="Calibri"/>
+          <w:b/>
+          <w:bCs/>
+          <w:sz w:val="24"/>
+          <w:szCs w:val="24"/>
+          <w:u w:val="single"/>
+        </w:rPr>
+      </w:pPr>
+      <w:r>
+        <w:rPr>
+          <w:rFonts w:ascii="Calibri" w:hAnsi="Calibri" w:cs="Calibri"/>
+          <w:b/>
+          <w:bCs/>
+          <w:sz w:val="24"/>
+          <w:szCs w:val="24"/>
+          <w:u w:val="single"/>
+        </w:rPr>
+        <w:t>Inspiration</w:t>
+      </w:r>
+    </w:p>
+    <w:p>
+      <w:pPr>
+        <w:autoSpaceDE w:val="0"/>
+        <w:autoSpaceDN w:val="0"/>
+        <w:adjustRightInd w:val="0"/>
+        <w:spacing w:before="0" w:after="0" w:line="240" w:lineRule="auto"/>
+        <w:rPr>
+          <w:rFonts w:ascii="Calibri" w:hAnsi="Calibri" w:cs="Calibri"/>
+          <w:sz w:val="24"/>
+          <w:szCs w:val="24"/>
+        </w:rPr>
+      </w:pPr>
+    </w:p>
+    <w:p>
+      <w:pPr>
+        <w:autoSpaceDE w:val="0"/>
+        <w:autoSpaceDN w:val="0"/>
+        <w:adjustRightInd w:val="0"/>
+        <w:spacing w:before="0" w:after="0" w:line="240" w:lineRule="auto"/>
+        <w:rPr>
+          <w:rFonts w:ascii="Calibri" w:hAnsi="Calibri" w:cs="Calibri"/>
+          <w:sz w:val="24"/>
+          <w:szCs w:val="24"/>
+        </w:rPr>
+      </w:pPr>
+      <w:r>
+        <w:rPr>
+          <w:rFonts w:ascii="Calibri" w:hAnsi="Calibri" w:cs="Calibri"/>
+          <w:sz w:val="24"/>
+          <w:szCs w:val="24"/>
+        </w:rPr>
+        <w:t>Automatic image captioning based on ResNet50 and LSTM with soft attention</w:t>
+      </w:r>
+      <w:r>
+        <w:rPr>
+          <w:rFonts w:ascii="Calibri" w:hAnsi="Calibri" w:cs="Calibri"/>
+          <w:sz w:val="24"/>
+          <w:szCs w:val="24"/>
+        </w:rPr>
+        <w:t xml:space="preserve"> </w:t>
+      </w:r>
+      <w:proofErr w:type="gramStart"/>
+      <w:r>
+        <w:rPr>
+          <w:rFonts w:ascii="Calibri" w:hAnsi="Calibri" w:cs="Calibri"/>
+          <w:i/>
+          <w:iCs/>
+          <w:sz w:val="24"/>
+          <w:szCs w:val="24"/>
+        </w:rPr>
+        <w:t xml:space="preserve">( </w:t>
+      </w:r>
+      <w:r>
+        <w:rPr>
+          <w:rFonts w:ascii="Calibri" w:hAnsi="Calibri" w:cs="Calibri"/>
+          <w:i/>
+          <w:iCs/>
+          <w:color w:val="1B1D3D" w:themeColor="text2" w:themeShade="BF"/>
+          <w:sz w:val="24"/>
+          <w:szCs w:val="24"/>
+        </w:rPr>
+        <w:t>Reference</w:t>
+      </w:r>
+      <w:proofErr w:type="gramEnd"/>
+      <w:r>
+        <w:rPr>
+          <w:rFonts w:ascii="Calibri" w:hAnsi="Calibri" w:cs="Calibri"/>
+          <w:i/>
+          <w:iCs/>
+          <w:color w:val="1B1D3D" w:themeColor="text2" w:themeShade="BF"/>
+          <w:sz w:val="24"/>
+          <w:szCs w:val="24"/>
+        </w:rPr>
+        <w:t xml:space="preserve"> – Technical paper - </w:t>
+      </w:r>
+      <w:r>
+        <w:rPr>
+          <w:rFonts w:ascii="Calibri" w:hAnsi="Calibri" w:cs="Calibri"/>
+          <w:i/>
+          <w:iCs/>
+          <w:color w:val="1B1D3D" w:themeColor="text2" w:themeShade="BF"/>
+          <w:sz w:val="24"/>
+          <w:szCs w:val="24"/>
+        </w:rPr>
+        <w:t>AICRL – Automate Image Captioning Resnet50 LSTM</w:t>
+      </w:r>
+      <w:r>
+        <w:rPr>
+          <w:rFonts w:ascii="Calibri" w:hAnsi="Calibri" w:cs="Calibri"/>
+          <w:sz w:val="24"/>
+          <w:szCs w:val="24"/>
+        </w:rPr>
+        <w:t xml:space="preserve">) </w:t>
+      </w:r>
+      <w:r>
+        <w:rPr>
+          <w:rFonts w:ascii="Calibri" w:hAnsi="Calibri" w:cs="Calibri"/>
+          <w:sz w:val="24"/>
+          <w:szCs w:val="24"/>
+        </w:rPr>
+        <w:t>. The model was designed with one encoder-decoder architecture where ResNet50, a convolutional neural network was adopted as the encoder to encode an image into a compact representation as the graphical features and then, a language model LSTM was selected as the decoder to generate the description sentence. A soft attention model was integrated with LSTM such that the learning can be focused on a particular part of the image to improve the performance.</w:t>
+      </w:r>
+    </w:p>
+    <w:p>
+      <w:pPr>
+        <w:rPr>
+          <w:rFonts w:ascii="Calibri" w:hAnsi="Calibri" w:cs="Calibri"/>
+          <w:sz w:val="24"/>
+          <w:szCs w:val="24"/>
+        </w:rPr>
+      </w:pPr>
+      <w:r>
+        <w:rPr>
+          <w:rFonts w:ascii="Calibri" w:hAnsi="Calibri" w:cs="Calibri"/>
+          <w:sz w:val="24"/>
+          <w:szCs w:val="24"/>
+        </w:rPr>
+        <w:br w:type="page"/>
+      </w:r>
+    </w:p>
+    <w:p>
+      <w:pPr>
+        <w:autoSpaceDE w:val="0"/>
+        <w:autoSpaceDN w:val="0"/>
+        <w:adjustRightInd w:val="0"/>
+        <w:spacing w:before="0" w:after="0" w:line="240" w:lineRule="auto"/>
+        <w:rPr>
+          <w:rFonts w:ascii="Calibri" w:hAnsi="Calibri" w:cs="Calibri"/>
+          <w:sz w:val="24"/>
+          <w:szCs w:val="24"/>
+        </w:rPr>
+      </w:pPr>
+    </w:p>
+    <w:p>
+      <w:pPr>
         <w:pStyle w:val="ListParagraph"/>
         <w:numPr>
           <w:ilvl w:val="0"/>
@@ -3153,13 +3311,17 @@
         <w:spacing w:before="0" w:after="0" w:line="240" w:lineRule="auto"/>
         <w:rPr>
           <w:rFonts w:ascii="Calibri" w:hAnsi="Calibri" w:cs="Calibri"/>
-          <w:sz w:val="24"/>
-          <w:szCs w:val="24"/>
-        </w:rPr>
-      </w:pPr>
-      <w:r>
-        <w:rPr>
-          <w:rFonts w:ascii="Calibri" w:hAnsi="Calibri" w:cs="Calibri"/>
+          <w:b/>
+          <w:bCs/>
+          <w:sz w:val="24"/>
+          <w:szCs w:val="24"/>
+        </w:rPr>
+      </w:pPr>
+      <w:r>
+        <w:rPr>
+          <w:rFonts w:ascii="Calibri" w:hAnsi="Calibri" w:cs="Calibri"/>
+          <w:b/>
+          <w:bCs/>
           <w:sz w:val="24"/>
           <w:szCs w:val="24"/>
         </w:rPr>
@@ -3168,6 +3330,7 @@
     </w:p>
     <w:p>
       <w:pPr>
+        <w:ind w:firstLine="360"/>
         <w:rPr>
           <w:rFonts w:ascii="Calibri" w:hAnsi="Calibri" w:cs="Calibri"/>
           <w:b/>
@@ -3316,6 +3479,7 @@
     </w:p>
     <w:p>
       <w:pPr>
+        <w:ind w:firstLine="360"/>
         <w:rPr>
           <w:rFonts w:ascii="Calibri" w:hAnsi="Calibri" w:cs="Calibri"/>
           <w:b/>
@@ -3332,28 +3496,6 @@
           <w:sz w:val="24"/>
           <w:szCs w:val="24"/>
         </w:rPr>
-        <w:br w:type="page"/>
-      </w:r>
-    </w:p>
-    <w:p>
-      <w:pPr>
-        <w:rPr>
-          <w:rFonts w:ascii="Calibri" w:hAnsi="Calibri" w:cs="Calibri"/>
-          <w:b/>
-          <w:bCs/>
-          <w:sz w:val="24"/>
-          <w:szCs w:val="24"/>
-        </w:rPr>
-      </w:pPr>
-      <w:r>
-        <w:rPr>
-          <w:rFonts w:ascii="Calibri" w:hAnsi="Calibri" w:cs="Calibri"/>
-          <w:b/>
-          <w:bCs/>
-          <w:sz w:val="24"/>
-          <w:szCs w:val="24"/>
-        </w:rPr>
-        <w:lastRenderedPageBreak/>
         <w:t>Decoder</w:t>
       </w:r>
     </w:p>
@@ -3440,6 +3582,7 @@
           <w:sz w:val="24"/>
           <w:szCs w:val="24"/>
         </w:rPr>
+        <w:lastRenderedPageBreak/>
         <w:t>Execution Plan</w:t>
       </w:r>
       <w:r>
@@ -3447,13 +3590,13 @@
           <w:noProof/>
         </w:rPr>
         <w:drawing>
-          <wp:anchor distT="0" distB="0" distL="114300" distR="114300" simplePos="0" relativeHeight="251660288" behindDoc="0" locked="0" layoutInCell="1" allowOverlap="1" wp14:anchorId="5F5DE25F" wp14:editId="4ABC9DBD">
+          <wp:anchor distT="0" distB="0" distL="114300" distR="114300" simplePos="0" relativeHeight="251660288" behindDoc="0" locked="0" layoutInCell="1" allowOverlap="1" wp14:anchorId="5F5DE25F" wp14:editId="15DE6B14">
             <wp:simplePos x="1375410" y="1152525"/>
             <wp:positionH relativeFrom="margin">
               <wp:align>center</wp:align>
             </wp:positionH>
             <wp:positionV relativeFrom="margin">
-              <wp:align>bottom</wp:align>
+              <wp:align>center</wp:align>
             </wp:positionV>
             <wp:extent cx="8562975" cy="3772535"/>
             <wp:effectExtent l="0" t="0" r="9525" b="0"/>
@@ -3531,13 +3674,17 @@
         <w:spacing w:before="0" w:after="0" w:line="240" w:lineRule="auto"/>
         <w:rPr>
           <w:rFonts w:ascii="Calibri" w:hAnsi="Calibri" w:cs="Calibri"/>
-          <w:sz w:val="24"/>
-          <w:szCs w:val="24"/>
-        </w:rPr>
-      </w:pPr>
-      <w:r>
-        <w:rPr>
-          <w:rFonts w:ascii="Calibri" w:hAnsi="Calibri" w:cs="Calibri"/>
+          <w:b/>
+          <w:bCs/>
+          <w:sz w:val="24"/>
+          <w:szCs w:val="24"/>
+        </w:rPr>
+      </w:pPr>
+      <w:r>
+        <w:rPr>
+          <w:rFonts w:ascii="Calibri" w:hAnsi="Calibri" w:cs="Calibri"/>
+          <w:b/>
+          <w:bCs/>
           <w:sz w:val="24"/>
           <w:szCs w:val="24"/>
         </w:rPr>
@@ -3609,17 +3756,16 @@
           <w:rFonts w:ascii="Calibri" w:hAnsi="Calibri" w:cs="Calibri"/>
           <w:sz w:val="24"/>
           <w:szCs w:val="24"/>
-          <w:highlight w:val="yellow"/>
-        </w:rPr>
-        <w:t>1D vector</w:t>
-      </w:r>
-      <w:r>
-        <w:rPr>
-          <w:rFonts w:ascii="Calibri" w:hAnsi="Calibri" w:cs="Calibri"/>
-          <w:sz w:val="24"/>
-          <w:szCs w:val="24"/>
-        </w:rPr>
-        <w:t xml:space="preserve"> from Image input</w:t>
+        </w:rPr>
+        <w:t>1D vector from</w:t>
+      </w:r>
+      <w:r>
+        <w:rPr>
+          <w:rFonts w:ascii="Calibri" w:hAnsi="Calibri" w:cs="Calibri"/>
+          <w:sz w:val="24"/>
+          <w:szCs w:val="24"/>
+        </w:rPr>
+        <w:t xml:space="preserve"> Image input</w:t>
       </w:r>
       <w:r>
         <w:rPr>
@@ -3900,16 +4046,14 @@
         </w:rPr>
         <w:t xml:space="preserve"> </w:t>
       </w:r>
-      <w:proofErr w:type="gramStart"/>
-      <w:r>
-        <w:rPr>
-          <w:rFonts w:ascii="Calibri" w:hAnsi="Calibri" w:cs="Calibri"/>
-          <w:sz w:val="24"/>
-          <w:szCs w:val="24"/>
-        </w:rPr>
-        <w:t>( dimension</w:t>
-      </w:r>
-      <w:proofErr w:type="gramEnd"/>
+      <w:r>
+        <w:rPr>
+          <w:rFonts w:ascii="Calibri" w:hAnsi="Calibri" w:cs="Calibri"/>
+          <w:sz w:val="24"/>
+          <w:szCs w:val="24"/>
+        </w:rPr>
+        <w:t>(dimension</w:t>
+      </w:r>
       <w:r>
         <w:rPr>
           <w:rFonts w:ascii="Calibri" w:hAnsi="Calibri" w:cs="Calibri"/>
@@ -3934,57 +4078,6 @@
           <w:u w:val="single"/>
         </w:rPr>
       </w:pPr>
-    </w:p>
-    <w:p>
-      <w:pPr>
-        <w:autoSpaceDE w:val="0"/>
-        <w:autoSpaceDN w:val="0"/>
-        <w:adjustRightInd w:val="0"/>
-        <w:spacing w:before="0" w:after="0" w:line="240" w:lineRule="auto"/>
-        <w:rPr>
-          <w:rFonts w:ascii="Calibri" w:hAnsi="Calibri" w:cs="Calibri"/>
-          <w:b/>
-          <w:bCs/>
-          <w:sz w:val="24"/>
-          <w:szCs w:val="24"/>
-          <w:u w:val="single"/>
-        </w:rPr>
-      </w:pPr>
-      <w:r>
-        <w:rPr>
-          <w:rFonts w:ascii="Calibri" w:hAnsi="Calibri" w:cs="Calibri"/>
-          <w:b/>
-          <w:bCs/>
-          <w:sz w:val="24"/>
-          <w:szCs w:val="24"/>
-          <w:highlight w:val="yellow"/>
-          <w:u w:val="single"/>
-        </w:rPr>
-        <w:t>&lt;&lt;&lt;&gt;&gt;&gt;</w:t>
-      </w:r>
-    </w:p>
-    <w:p>
-      <w:pPr>
-        <w:rPr>
-          <w:rFonts w:ascii="Calibri" w:hAnsi="Calibri" w:cs="Calibri"/>
-          <w:b/>
-          <w:bCs/>
-          <w:sz w:val="24"/>
-          <w:szCs w:val="24"/>
-          <w:u w:val="single"/>
-        </w:rPr>
-      </w:pPr>
-      <w:r>
-        <w:rPr>
-          <w:rFonts w:ascii="Calibri" w:hAnsi="Calibri" w:cs="Calibri"/>
-          <w:b/>
-          <w:bCs/>
-          <w:sz w:val="24"/>
-          <w:szCs w:val="24"/>
-          <w:u w:val="single"/>
-        </w:rPr>
-        <w:br w:type="page"/>
-      </w:r>
     </w:p>
     <w:p>
       <w:pPr>
@@ -4015,7 +4108,6 @@
           <w:szCs w:val="24"/>
           <w:u w:val="single"/>
         </w:rPr>
-        <w:lastRenderedPageBreak/>
         <w:t>Key Functions and Hyper Parameters (Sample)</w:t>
       </w:r>
     </w:p>
@@ -4331,6 +4423,7 @@
                 <w:szCs w:val="24"/>
                 <w:lang w:val="en-US"/>
               </w:rPr>
+              <w:lastRenderedPageBreak/>
               <w:t>Learning Rate</w:t>
             </w:r>
           </w:p>
@@ -4631,15 +4724,6 @@
     </w:tbl>
     <w:p>
       <w:pPr>
-        <w:rPr>
-          <w:rFonts w:ascii="Calibri" w:hAnsi="Calibri" w:cs="Calibri"/>
-          <w:sz w:val="24"/>
-          <w:szCs w:val="24"/>
-        </w:rPr>
-      </w:pPr>
-    </w:p>
-    <w:p>
-      <w:pPr>
         <w:pStyle w:val="ListParagraph"/>
         <w:numPr>
           <w:ilvl w:val="0"/>
@@ -4651,13 +4735,17 @@
         <w:spacing w:before="0" w:after="0" w:line="240" w:lineRule="auto"/>
         <w:rPr>
           <w:rFonts w:ascii="Calibri" w:hAnsi="Calibri" w:cs="Calibri"/>
-          <w:sz w:val="24"/>
-          <w:szCs w:val="24"/>
-        </w:rPr>
-      </w:pPr>
-      <w:r>
-        <w:rPr>
-          <w:rFonts w:ascii="Calibri" w:hAnsi="Calibri" w:cs="Calibri"/>
+          <w:b/>
+          <w:bCs/>
+          <w:sz w:val="24"/>
+          <w:szCs w:val="24"/>
+        </w:rPr>
+      </w:pPr>
+      <w:r>
+        <w:rPr>
+          <w:rFonts w:ascii="Calibri" w:hAnsi="Calibri" w:cs="Calibri"/>
+          <w:b/>
+          <w:bCs/>
           <w:sz w:val="24"/>
           <w:szCs w:val="24"/>
         </w:rPr>
@@ -4666,6 +4754,8 @@
       <w:r>
         <w:rPr>
           <w:rFonts w:ascii="Calibri" w:hAnsi="Calibri" w:cs="Calibri"/>
+          <w:b/>
+          <w:bCs/>
           <w:sz w:val="24"/>
           <w:szCs w:val="24"/>
         </w:rPr>
@@ -4692,13 +4782,17 @@
         </w:numPr>
         <w:rPr>
           <w:rFonts w:ascii="Calibri" w:hAnsi="Calibri" w:cs="Calibri"/>
-          <w:sz w:val="24"/>
-          <w:szCs w:val="24"/>
-        </w:rPr>
-      </w:pPr>
-      <w:r>
-        <w:rPr>
-          <w:rFonts w:ascii="Calibri" w:hAnsi="Calibri" w:cs="Calibri"/>
+          <w:b/>
+          <w:bCs/>
+          <w:sz w:val="24"/>
+          <w:szCs w:val="24"/>
+        </w:rPr>
+      </w:pPr>
+      <w:r>
+        <w:rPr>
+          <w:rFonts w:ascii="Calibri" w:hAnsi="Calibri" w:cs="Calibri"/>
+          <w:b/>
+          <w:bCs/>
           <w:sz w:val="24"/>
           <w:szCs w:val="24"/>
         </w:rPr>
@@ -4707,6 +4801,8 @@
       <w:r>
         <w:rPr>
           <w:rFonts w:ascii="Calibri" w:hAnsi="Calibri" w:cs="Calibri"/>
+          <w:b/>
+          <w:bCs/>
           <w:sz w:val="24"/>
           <w:szCs w:val="24"/>
         </w:rPr>
@@ -4715,6 +4811,8 @@
       <w:r>
         <w:rPr>
           <w:rFonts w:ascii="Calibri" w:hAnsi="Calibri" w:cs="Calibri"/>
+          <w:b/>
+          <w:bCs/>
           <w:sz w:val="24"/>
           <w:szCs w:val="24"/>
         </w:rPr>
@@ -4778,7 +4876,6 @@
           <w:sz w:val="24"/>
           <w:szCs w:val="24"/>
         </w:rPr>
-        <w:lastRenderedPageBreak/>
         <w:t xml:space="preserve">Caption Mapping from </w:t>
       </w:r>
       <w:r>
@@ -4807,13 +4904,17 @@
         </w:numPr>
         <w:rPr>
           <w:rFonts w:ascii="Calibri" w:hAnsi="Calibri" w:cs="Calibri"/>
-          <w:sz w:val="24"/>
-          <w:szCs w:val="24"/>
-        </w:rPr>
-      </w:pPr>
-      <w:r>
-        <w:rPr>
-          <w:rFonts w:ascii="Calibri" w:hAnsi="Calibri" w:cs="Calibri"/>
+          <w:b/>
+          <w:bCs/>
+          <w:sz w:val="24"/>
+          <w:szCs w:val="24"/>
+        </w:rPr>
+      </w:pPr>
+      <w:r>
+        <w:rPr>
+          <w:rFonts w:ascii="Calibri" w:hAnsi="Calibri" w:cs="Calibri"/>
+          <w:b/>
+          <w:bCs/>
           <w:sz w:val="24"/>
           <w:szCs w:val="24"/>
         </w:rPr>
@@ -4929,13 +5030,17 @@
         </w:numPr>
         <w:rPr>
           <w:rFonts w:ascii="Calibri" w:hAnsi="Calibri" w:cs="Calibri"/>
-          <w:sz w:val="24"/>
-          <w:szCs w:val="24"/>
-        </w:rPr>
-      </w:pPr>
-      <w:r>
-        <w:rPr>
-          <w:rFonts w:ascii="Calibri" w:hAnsi="Calibri" w:cs="Calibri"/>
+          <w:b/>
+          <w:bCs/>
+          <w:sz w:val="24"/>
+          <w:szCs w:val="24"/>
+        </w:rPr>
+      </w:pPr>
+      <w:r>
+        <w:rPr>
+          <w:rFonts w:ascii="Calibri" w:hAnsi="Calibri" w:cs="Calibri"/>
+          <w:b/>
+          <w:bCs/>
           <w:sz w:val="24"/>
           <w:szCs w:val="24"/>
         </w:rPr>
@@ -5126,9 +5231,10 @@
       <w:r>
         <w:rPr>
           <w:rFonts w:ascii="Calibri" w:hAnsi="Calibri" w:cs="Calibri"/>
-          <w:sz w:val="24"/>
-          <w:szCs w:val="24"/>
-          <w:highlight w:val="yellow"/>
+          <w:b/>
+          <w:bCs/>
+          <w:sz w:val="24"/>
+          <w:szCs w:val="24"/>
         </w:rPr>
         <w:t>BLEU</w:t>
       </w:r>
@@ -5162,21 +5268,28 @@
         <w:spacing w:before="0" w:after="0" w:line="240" w:lineRule="auto"/>
         <w:rPr>
           <w:rFonts w:ascii="Calibri" w:hAnsi="Calibri" w:cs="Calibri"/>
-          <w:sz w:val="24"/>
-          <w:szCs w:val="24"/>
-        </w:rPr>
-      </w:pPr>
-      <w:r>
-        <w:rPr>
-          <w:rFonts w:ascii="Calibri" w:hAnsi="Calibri" w:cs="Calibri"/>
-          <w:sz w:val="24"/>
-          <w:szCs w:val="24"/>
-        </w:rPr>
+          <w:b/>
+          <w:bCs/>
+          <w:sz w:val="24"/>
+          <w:szCs w:val="24"/>
+        </w:rPr>
+      </w:pPr>
+      <w:r>
+        <w:rPr>
+          <w:rFonts w:ascii="Calibri" w:hAnsi="Calibri" w:cs="Calibri"/>
+          <w:b/>
+          <w:bCs/>
+          <w:sz w:val="24"/>
+          <w:szCs w:val="24"/>
+        </w:rPr>
+        <w:lastRenderedPageBreak/>
         <w:t>Resul</w:t>
       </w:r>
       <w:r>
         <w:rPr>
           <w:rFonts w:ascii="Calibri" w:hAnsi="Calibri" w:cs="Calibri"/>
+          <w:b/>
+          <w:bCs/>
           <w:sz w:val="24"/>
           <w:szCs w:val="24"/>
         </w:rPr>
@@ -5245,17 +5358,322 @@
         <w:spacing w:before="0" w:after="0" w:line="240" w:lineRule="auto"/>
         <w:rPr>
           <w:rFonts w:ascii="Calibri" w:hAnsi="Calibri" w:cs="Calibri"/>
-          <w:sz w:val="24"/>
-          <w:szCs w:val="24"/>
-        </w:rPr>
-      </w:pPr>
-      <w:r>
-        <w:rPr>
-          <w:rFonts w:ascii="Calibri" w:hAnsi="Calibri" w:cs="Calibri"/>
+          <w:b/>
+          <w:bCs/>
+          <w:sz w:val="24"/>
+          <w:szCs w:val="24"/>
+        </w:rPr>
+      </w:pPr>
+      <w:r>
+        <w:rPr>
+          <w:rFonts w:ascii="Calibri" w:hAnsi="Calibri" w:cs="Calibri"/>
+          <w:b/>
+          <w:bCs/>
           <w:sz w:val="24"/>
           <w:szCs w:val="24"/>
         </w:rPr>
         <w:t>Key Highlights</w:t>
+      </w:r>
+    </w:p>
+    <w:p>
+      <w:pPr>
+        <w:autoSpaceDE w:val="0"/>
+        <w:autoSpaceDN w:val="0"/>
+        <w:adjustRightInd w:val="0"/>
+        <w:spacing w:before="0" w:after="0" w:line="240" w:lineRule="auto"/>
+        <w:ind w:left="720"/>
+        <w:rPr>
+          <w:rFonts w:ascii="Calibri" w:hAnsi="Calibri" w:cs="Calibri"/>
+          <w:b/>
+          <w:bCs/>
+          <w:sz w:val="24"/>
+          <w:szCs w:val="24"/>
+          <w:u w:val="single"/>
+        </w:rPr>
+      </w:pPr>
+    </w:p>
+    <w:p>
+      <w:pPr>
+        <w:autoSpaceDE w:val="0"/>
+        <w:autoSpaceDN w:val="0"/>
+        <w:adjustRightInd w:val="0"/>
+        <w:spacing w:before="0" w:after="0" w:line="240" w:lineRule="auto"/>
+        <w:ind w:left="720"/>
+        <w:rPr>
+          <w:rFonts w:ascii="Calibri" w:hAnsi="Calibri" w:cs="Calibri"/>
+          <w:b/>
+          <w:bCs/>
+          <w:sz w:val="24"/>
+          <w:szCs w:val="24"/>
+          <w:u w:val="single"/>
+        </w:rPr>
+      </w:pPr>
+      <w:r>
+        <w:rPr>
+          <w:rFonts w:ascii="Calibri" w:hAnsi="Calibri" w:cs="Calibri"/>
+          <w:b/>
+          <w:bCs/>
+          <w:sz w:val="24"/>
+          <w:szCs w:val="24"/>
+          <w:u w:val="single"/>
+        </w:rPr>
+        <w:t>Pros</w:t>
+      </w:r>
+    </w:p>
+    <w:p>
+      <w:pPr>
+        <w:pStyle w:val="ListParagraph"/>
+        <w:numPr>
+          <w:ilvl w:val="0"/>
+          <w:numId w:val="8"/>
+        </w:numPr>
+        <w:autoSpaceDE w:val="0"/>
+        <w:autoSpaceDN w:val="0"/>
+        <w:adjustRightInd w:val="0"/>
+        <w:spacing w:before="0" w:after="0" w:line="240" w:lineRule="auto"/>
+        <w:ind w:left="1080"/>
+        <w:rPr>
+          <w:rFonts w:ascii="Calibri" w:hAnsi="Calibri" w:cs="Calibri"/>
+          <w:sz w:val="24"/>
+          <w:szCs w:val="24"/>
+        </w:rPr>
+      </w:pPr>
+      <w:r>
+        <w:rPr>
+          <w:rFonts w:ascii="Calibri" w:hAnsi="Calibri" w:cs="Calibri"/>
+          <w:sz w:val="24"/>
+          <w:szCs w:val="24"/>
+        </w:rPr>
+        <w:t xml:space="preserve">Feature extraction through Pre trained model like Restnet50 will help reduce the time to build and optimum CNN </w:t>
+      </w:r>
+    </w:p>
+    <w:p>
+      <w:pPr>
+        <w:pStyle w:val="ListParagraph"/>
+        <w:numPr>
+          <w:ilvl w:val="0"/>
+          <w:numId w:val="8"/>
+        </w:numPr>
+        <w:autoSpaceDE w:val="0"/>
+        <w:autoSpaceDN w:val="0"/>
+        <w:adjustRightInd w:val="0"/>
+        <w:spacing w:before="0" w:after="0" w:line="240" w:lineRule="auto"/>
+        <w:ind w:left="1080"/>
+        <w:rPr>
+          <w:rFonts w:ascii="Calibri" w:hAnsi="Calibri" w:cs="Calibri"/>
+          <w:sz w:val="24"/>
+          <w:szCs w:val="24"/>
+        </w:rPr>
+      </w:pPr>
+      <w:r>
+        <w:rPr>
+          <w:rFonts w:ascii="Calibri" w:hAnsi="Calibri" w:cs="Calibri"/>
+          <w:sz w:val="24"/>
+          <w:szCs w:val="24"/>
+        </w:rPr>
+        <w:t>LSTM will be help reduce the vanishing gradient descent problem for RNN</w:t>
+      </w:r>
+    </w:p>
+    <w:p>
+      <w:pPr>
+        <w:pStyle w:val="ListParagraph"/>
+        <w:numPr>
+          <w:ilvl w:val="0"/>
+          <w:numId w:val="8"/>
+        </w:numPr>
+        <w:autoSpaceDE w:val="0"/>
+        <w:autoSpaceDN w:val="0"/>
+        <w:adjustRightInd w:val="0"/>
+        <w:spacing w:before="0" w:after="0" w:line="240" w:lineRule="auto"/>
+        <w:ind w:left="1080"/>
+        <w:rPr>
+          <w:rFonts w:ascii="Calibri" w:hAnsi="Calibri" w:cs="Calibri"/>
+          <w:sz w:val="24"/>
+          <w:szCs w:val="24"/>
+        </w:rPr>
+      </w:pPr>
+      <w:r>
+        <w:rPr>
+          <w:rFonts w:ascii="Calibri" w:hAnsi="Calibri" w:cs="Calibri"/>
+          <w:sz w:val="24"/>
+          <w:szCs w:val="24"/>
+        </w:rPr>
+        <w:t>Implementation of Attention</w:t>
+      </w:r>
+      <w:r>
+        <w:rPr>
+          <w:rFonts w:ascii="Calibri" w:hAnsi="Calibri" w:cs="Calibri"/>
+          <w:sz w:val="24"/>
+          <w:szCs w:val="24"/>
+        </w:rPr>
+        <w:t xml:space="preserve"> layer</w:t>
+      </w:r>
+      <w:r>
+        <w:rPr>
+          <w:rFonts w:ascii="Calibri" w:hAnsi="Calibri" w:cs="Calibri"/>
+          <w:sz w:val="24"/>
+          <w:szCs w:val="24"/>
+        </w:rPr>
+        <w:t xml:space="preserve"> would reduce the processing of entire image vector in every LSTM</w:t>
+      </w:r>
+    </w:p>
+    <w:p>
+      <w:pPr>
+        <w:pStyle w:val="ListParagraph"/>
+        <w:numPr>
+          <w:ilvl w:val="0"/>
+          <w:numId w:val="8"/>
+        </w:numPr>
+        <w:autoSpaceDE w:val="0"/>
+        <w:autoSpaceDN w:val="0"/>
+        <w:adjustRightInd w:val="0"/>
+        <w:spacing w:before="0" w:after="0" w:line="240" w:lineRule="auto"/>
+        <w:ind w:left="1080"/>
+        <w:rPr>
+          <w:rFonts w:ascii="Calibri" w:hAnsi="Calibri" w:cs="Calibri"/>
+          <w:sz w:val="24"/>
+          <w:szCs w:val="24"/>
+        </w:rPr>
+      </w:pPr>
+      <w:r>
+        <w:rPr>
+          <w:rFonts w:ascii="Calibri" w:hAnsi="Calibri" w:cs="Calibri"/>
+          <w:sz w:val="24"/>
+          <w:szCs w:val="24"/>
+        </w:rPr>
+        <w:t>BLEU rating could help us already existing public successful models</w:t>
+      </w:r>
+    </w:p>
+    <w:p>
+      <w:pPr>
+        <w:autoSpaceDE w:val="0"/>
+        <w:autoSpaceDN w:val="0"/>
+        <w:adjustRightInd w:val="0"/>
+        <w:spacing w:before="0" w:after="0" w:line="240" w:lineRule="auto"/>
+        <w:ind w:left="720"/>
+        <w:rPr>
+          <w:rFonts w:ascii="Calibri" w:hAnsi="Calibri" w:cs="Calibri"/>
+          <w:b/>
+          <w:bCs/>
+          <w:sz w:val="24"/>
+          <w:szCs w:val="24"/>
+          <w:u w:val="single"/>
+        </w:rPr>
+      </w:pPr>
+      <w:r>
+        <w:rPr>
+          <w:rFonts w:ascii="Calibri" w:hAnsi="Calibri" w:cs="Calibri"/>
+          <w:b/>
+          <w:bCs/>
+          <w:sz w:val="24"/>
+          <w:szCs w:val="24"/>
+          <w:u w:val="single"/>
+        </w:rPr>
+        <w:t>Cons</w:t>
+      </w:r>
+    </w:p>
+    <w:p>
+      <w:pPr>
+        <w:pStyle w:val="ListParagraph"/>
+        <w:numPr>
+          <w:ilvl w:val="0"/>
+          <w:numId w:val="17"/>
+        </w:numPr>
+        <w:autoSpaceDE w:val="0"/>
+        <w:autoSpaceDN w:val="0"/>
+        <w:adjustRightInd w:val="0"/>
+        <w:spacing w:before="0" w:after="0" w:line="240" w:lineRule="auto"/>
+        <w:rPr>
+          <w:rFonts w:ascii="Calibri" w:hAnsi="Calibri" w:cs="Calibri"/>
+          <w:sz w:val="24"/>
+          <w:szCs w:val="24"/>
+        </w:rPr>
+      </w:pPr>
+      <w:r>
+        <w:rPr>
+          <w:rFonts w:ascii="Calibri" w:hAnsi="Calibri" w:cs="Calibri"/>
+          <w:sz w:val="24"/>
+          <w:szCs w:val="24"/>
+        </w:rPr>
+        <w:t>The accuracy validated</w:t>
+      </w:r>
+      <w:r>
+        <w:rPr>
+          <w:rFonts w:ascii="Calibri" w:hAnsi="Calibri" w:cs="Calibri"/>
+          <w:sz w:val="24"/>
+          <w:szCs w:val="24"/>
+        </w:rPr>
+        <w:t xml:space="preserve"> so far are not very high</w:t>
+      </w:r>
+      <w:r>
+        <w:rPr>
+          <w:rFonts w:ascii="Calibri" w:hAnsi="Calibri" w:cs="Calibri"/>
+          <w:sz w:val="24"/>
+          <w:szCs w:val="24"/>
+        </w:rPr>
+        <w:t xml:space="preserve"> based on the </w:t>
+      </w:r>
+      <w:proofErr w:type="gramStart"/>
+      <w:r>
+        <w:rPr>
+          <w:rFonts w:ascii="Calibri" w:hAnsi="Calibri" w:cs="Calibri"/>
+          <w:sz w:val="24"/>
+          <w:szCs w:val="24"/>
+        </w:rPr>
+        <w:t>Technical</w:t>
+      </w:r>
+      <w:proofErr w:type="gramEnd"/>
+      <w:r>
+        <w:rPr>
+          <w:rFonts w:ascii="Calibri" w:hAnsi="Calibri" w:cs="Calibri"/>
+          <w:sz w:val="24"/>
+          <w:szCs w:val="24"/>
+        </w:rPr>
+        <w:t xml:space="preserve"> papers</w:t>
+      </w:r>
+    </w:p>
+    <w:p>
+      <w:pPr>
+        <w:pStyle w:val="ListParagraph"/>
+        <w:numPr>
+          <w:ilvl w:val="0"/>
+          <w:numId w:val="17"/>
+        </w:numPr>
+        <w:autoSpaceDE w:val="0"/>
+        <w:autoSpaceDN w:val="0"/>
+        <w:adjustRightInd w:val="0"/>
+        <w:spacing w:before="0" w:after="0" w:line="240" w:lineRule="auto"/>
+        <w:rPr>
+          <w:rFonts w:ascii="Calibri" w:hAnsi="Calibri" w:cs="Calibri"/>
+          <w:sz w:val="24"/>
+          <w:szCs w:val="24"/>
+        </w:rPr>
+      </w:pPr>
+      <w:r>
+        <w:rPr>
+          <w:rFonts w:ascii="Calibri" w:hAnsi="Calibri" w:cs="Calibri"/>
+          <w:sz w:val="24"/>
+          <w:szCs w:val="24"/>
+        </w:rPr>
+        <w:t xml:space="preserve">If Accuracy is not </w:t>
+      </w:r>
+      <w:proofErr w:type="gramStart"/>
+      <w:r>
+        <w:rPr>
+          <w:rFonts w:ascii="Calibri" w:hAnsi="Calibri" w:cs="Calibri"/>
+          <w:sz w:val="24"/>
+          <w:szCs w:val="24"/>
+        </w:rPr>
+        <w:t>high</w:t>
+      </w:r>
+      <w:proofErr w:type="gramEnd"/>
+      <w:r>
+        <w:rPr>
+          <w:rFonts w:ascii="Calibri" w:hAnsi="Calibri" w:cs="Calibri"/>
+          <w:sz w:val="24"/>
+          <w:szCs w:val="24"/>
+        </w:rPr>
+        <w:t xml:space="preserve"> it might have limitations of implementation for Visually challenged</w:t>
       </w:r>
     </w:p>
     <w:p>
@@ -5271,6 +5689,14 @@
           <w:szCs w:val="24"/>
         </w:rPr>
       </w:pPr>
+      <w:r>
+        <w:rPr>
+          <w:rFonts w:ascii="Calibri" w:hAnsi="Calibri" w:cs="Calibri"/>
+          <w:sz w:val="24"/>
+          <w:szCs w:val="24"/>
+        </w:rPr>
+        <w:tab/>
+      </w:r>
     </w:p>
     <w:p>
       <w:pPr>
@@ -5291,8 +5717,30 @@
           <w:sz w:val="24"/>
           <w:szCs w:val="24"/>
         </w:rPr>
-        <w:t>To be determined post the training and Testing of the Solutions</w:t>
-      </w:r>
+        <w:t>Additional highlights will be t</w:t>
+      </w:r>
+      <w:r>
+        <w:rPr>
+          <w:rFonts w:ascii="Calibri" w:hAnsi="Calibri" w:cs="Calibri"/>
+          <w:sz w:val="24"/>
+          <w:szCs w:val="24"/>
+        </w:rPr>
+        <w:t>o be determined post the training and Testing of the Solutions</w:t>
+      </w:r>
+    </w:p>
+    <w:p>
+      <w:pPr>
+        <w:autoSpaceDE w:val="0"/>
+        <w:autoSpaceDN w:val="0"/>
+        <w:adjustRightInd w:val="0"/>
+        <w:spacing w:before="0" w:after="0" w:line="240" w:lineRule="auto"/>
+        <w:ind w:left="360"/>
+        <w:rPr>
+          <w:rFonts w:ascii="Calibri" w:hAnsi="Calibri" w:cs="Calibri"/>
+          <w:sz w:val="24"/>
+          <w:szCs w:val="24"/>
+        </w:rPr>
+      </w:pPr>
     </w:p>
     <w:p>
       <w:pPr>
@@ -5314,6 +5762,8 @@
       <w:r>
         <w:rPr>
           <w:rFonts w:ascii="Calibri" w:hAnsi="Calibri" w:cs="Calibri"/>
+          <w:b/>
+          <w:bCs/>
           <w:sz w:val="24"/>
           <w:szCs w:val="24"/>
         </w:rPr>
@@ -5322,40 +5772,201 @@
       <w:r>
         <w:rPr>
           <w:rFonts w:ascii="Calibri" w:hAnsi="Calibri" w:cs="Calibri"/>
-          <w:sz w:val="24"/>
-          <w:szCs w:val="24"/>
-        </w:rPr>
-        <w:t xml:space="preserve">Challenges and </w:t>
-      </w:r>
-      <w:r>
-        <w:rPr>
-          <w:rFonts w:ascii="Calibri" w:hAnsi="Calibri" w:cs="Calibri"/>
-          <w:sz w:val="24"/>
-          <w:szCs w:val="24"/>
-        </w:rPr>
-        <w:t>Learnings</w:t>
-      </w:r>
-    </w:p>
-    <w:p>
-      <w:pPr>
-        <w:autoSpaceDE w:val="0"/>
-        <w:autoSpaceDN w:val="0"/>
-        <w:adjustRightInd w:val="0"/>
-        <w:spacing w:before="0" w:after="0" w:line="240" w:lineRule="auto"/>
-        <w:ind w:left="360"/>
-        <w:rPr>
-          <w:rFonts w:ascii="Calibri" w:hAnsi="Calibri" w:cs="Calibri"/>
-          <w:sz w:val="24"/>
-          <w:szCs w:val="24"/>
-        </w:rPr>
-      </w:pPr>
-      <w:r>
-        <w:rPr>
-          <w:rFonts w:ascii="Calibri" w:hAnsi="Calibri" w:cs="Calibri"/>
-          <w:sz w:val="24"/>
-          <w:szCs w:val="24"/>
-        </w:rPr>
-        <w:t>To be determined post the training and Testing of the Solutions</w:t>
+          <w:b/>
+          <w:bCs/>
+          <w:sz w:val="24"/>
+          <w:szCs w:val="24"/>
+        </w:rPr>
+        <w:t>Application in real life</w:t>
+      </w:r>
+    </w:p>
+    <w:p>
+      <w:pPr>
+        <w:pStyle w:val="ListParagraph"/>
+        <w:numPr>
+          <w:ilvl w:val="1"/>
+          <w:numId w:val="19"/>
+        </w:numPr>
+        <w:spacing w:before="0" w:after="160" w:line="256" w:lineRule="auto"/>
+        <w:rPr>
+          <w:rFonts w:ascii="Calibri" w:hAnsi="Calibri" w:cs="Calibri"/>
+          <w:bCs/>
+          <w:color w:val="202124"/>
+          <w:sz w:val="24"/>
+          <w:shd w:val="clear" w:color="auto" w:fill="FFFFFF"/>
+        </w:rPr>
+      </w:pPr>
+      <w:r>
+        <w:rPr>
+          <w:rFonts w:ascii="Calibri" w:hAnsi="Calibri" w:cs="Calibri"/>
+          <w:bCs/>
+          <w:color w:val="202124"/>
+          <w:sz w:val="24"/>
+          <w:shd w:val="clear" w:color="auto" w:fill="FFFFFF"/>
+        </w:rPr>
+        <w:t xml:space="preserve">Recommendations in editing applications, </w:t>
+      </w:r>
+    </w:p>
+    <w:p>
+      <w:pPr>
+        <w:pStyle w:val="ListParagraph"/>
+        <w:numPr>
+          <w:ilvl w:val="1"/>
+          <w:numId w:val="19"/>
+        </w:numPr>
+        <w:spacing w:before="0" w:after="160" w:line="256" w:lineRule="auto"/>
+        <w:rPr>
+          <w:rFonts w:ascii="Calibri" w:hAnsi="Calibri" w:cs="Calibri"/>
+          <w:bCs/>
+          <w:color w:val="202124"/>
+          <w:sz w:val="24"/>
+          <w:shd w:val="clear" w:color="auto" w:fill="FFFFFF"/>
+        </w:rPr>
+      </w:pPr>
+      <w:r>
+        <w:rPr>
+          <w:rFonts w:ascii="Calibri" w:hAnsi="Calibri" w:cs="Calibri"/>
+          <w:bCs/>
+          <w:color w:val="202124"/>
+          <w:sz w:val="24"/>
+          <w:shd w:val="clear" w:color="auto" w:fill="FFFFFF"/>
+        </w:rPr>
+        <w:t xml:space="preserve">Usage in virtual assistants, </w:t>
+      </w:r>
+    </w:p>
+    <w:p>
+      <w:pPr>
+        <w:pStyle w:val="ListParagraph"/>
+        <w:numPr>
+          <w:ilvl w:val="1"/>
+          <w:numId w:val="19"/>
+        </w:numPr>
+        <w:spacing w:before="0" w:after="160" w:line="256" w:lineRule="auto"/>
+        <w:rPr>
+          <w:rFonts w:ascii="Calibri" w:hAnsi="Calibri" w:cs="Calibri"/>
+          <w:bCs/>
+          <w:color w:val="202124"/>
+          <w:sz w:val="24"/>
+          <w:shd w:val="clear" w:color="auto" w:fill="FFFFFF"/>
+        </w:rPr>
+      </w:pPr>
+      <w:r>
+        <w:rPr>
+          <w:rFonts w:ascii="Calibri" w:hAnsi="Calibri" w:cs="Calibri"/>
+          <w:bCs/>
+          <w:color w:val="202124"/>
+          <w:sz w:val="24"/>
+          <w:shd w:val="clear" w:color="auto" w:fill="FFFFFF"/>
+        </w:rPr>
+        <w:t xml:space="preserve">For image indexing, </w:t>
+      </w:r>
+    </w:p>
+    <w:p>
+      <w:pPr>
+        <w:pStyle w:val="ListParagraph"/>
+        <w:numPr>
+          <w:ilvl w:val="1"/>
+          <w:numId w:val="19"/>
+        </w:numPr>
+        <w:spacing w:before="0" w:after="160" w:line="256" w:lineRule="auto"/>
+        <w:rPr>
+          <w:rFonts w:ascii="Calibri" w:hAnsi="Calibri" w:cs="Calibri"/>
+          <w:bCs/>
+          <w:color w:val="202124"/>
+          <w:sz w:val="24"/>
+          <w:shd w:val="clear" w:color="auto" w:fill="FFFFFF"/>
+        </w:rPr>
+      </w:pPr>
+      <w:r>
+        <w:rPr>
+          <w:rFonts w:ascii="Calibri" w:hAnsi="Calibri" w:cs="Calibri"/>
+          <w:bCs/>
+          <w:color w:val="202124"/>
+          <w:sz w:val="24"/>
+          <w:shd w:val="clear" w:color="auto" w:fill="FFFFFF"/>
+        </w:rPr>
+        <w:t>For visually impaired persons,</w:t>
+      </w:r>
+    </w:p>
+    <w:p>
+      <w:pPr>
+        <w:pStyle w:val="ListParagraph"/>
+        <w:numPr>
+          <w:ilvl w:val="1"/>
+          <w:numId w:val="19"/>
+        </w:numPr>
+        <w:spacing w:before="0" w:after="160" w:line="256" w:lineRule="auto"/>
+        <w:rPr>
+          <w:rFonts w:ascii="Calibri" w:hAnsi="Calibri" w:cs="Calibri"/>
+          <w:bCs/>
+          <w:color w:val="202124"/>
+          <w:sz w:val="24"/>
+          <w:shd w:val="clear" w:color="auto" w:fill="FFFFFF"/>
+        </w:rPr>
+      </w:pPr>
+      <w:r>
+        <w:rPr>
+          <w:rFonts w:ascii="Calibri" w:hAnsi="Calibri" w:cs="Calibri"/>
+          <w:bCs/>
+          <w:color w:val="202124"/>
+          <w:sz w:val="24"/>
+          <w:shd w:val="clear" w:color="auto" w:fill="FFFFFF"/>
+        </w:rPr>
+        <w:t xml:space="preserve">For social media </w:t>
+      </w:r>
+    </w:p>
+    <w:p>
+      <w:pPr>
+        <w:pStyle w:val="ListParagraph"/>
+        <w:numPr>
+          <w:ilvl w:val="1"/>
+          <w:numId w:val="19"/>
+        </w:numPr>
+        <w:spacing w:before="0" w:after="160" w:line="256" w:lineRule="auto"/>
+        <w:rPr>
+          <w:rFonts w:ascii="Calibri" w:hAnsi="Calibri" w:cs="Calibri"/>
+          <w:sz w:val="24"/>
+        </w:rPr>
+      </w:pPr>
+      <w:r>
+        <w:rPr>
+          <w:rFonts w:ascii="Calibri" w:hAnsi="Calibri" w:cs="Calibri"/>
+          <w:bCs/>
+          <w:color w:val="202124"/>
+          <w:sz w:val="24"/>
+          <w:shd w:val="clear" w:color="auto" w:fill="FFFFFF"/>
+        </w:rPr>
+        <w:t>Natural language processing applications</w:t>
+      </w:r>
+      <w:r>
+        <w:rPr>
+          <w:rFonts w:ascii="Calibri" w:hAnsi="Calibri" w:cs="Calibri"/>
+          <w:color w:val="202124"/>
+          <w:sz w:val="24"/>
+          <w:shd w:val="clear" w:color="auto" w:fill="FFFFFF"/>
+        </w:rPr>
+        <w:t>.</w:t>
+      </w:r>
+    </w:p>
+    <w:p>
+      <w:pPr>
+        <w:rPr>
+          <w:rFonts w:ascii="Calibri" w:hAnsi="Calibri" w:cs="Calibri"/>
+          <w:b/>
+          <w:bCs/>
+          <w:sz w:val="24"/>
+          <w:szCs w:val="24"/>
+        </w:rPr>
+      </w:pPr>
+      <w:r>
+        <w:rPr>
+          <w:rFonts w:ascii="Calibri" w:hAnsi="Calibri" w:cs="Calibri"/>
+          <w:b/>
+          <w:bCs/>
+          <w:sz w:val="24"/>
+          <w:szCs w:val="24"/>
+        </w:rPr>
+        <w:br w:type="page"/>
       </w:r>
     </w:p>
     <w:p>
@@ -5371,17 +5982,42 @@
         <w:spacing w:before="0" w:after="0" w:line="240" w:lineRule="auto"/>
         <w:rPr>
           <w:rFonts w:ascii="Calibri" w:hAnsi="Calibri" w:cs="Calibri"/>
-          <w:sz w:val="24"/>
-          <w:szCs w:val="24"/>
-        </w:rPr>
-      </w:pPr>
-      <w:r>
-        <w:rPr>
-          <w:rFonts w:ascii="Calibri" w:hAnsi="Calibri" w:cs="Calibri"/>
-          <w:sz w:val="24"/>
-          <w:szCs w:val="24"/>
-        </w:rPr>
-        <w:t>References</w:t>
+          <w:b/>
+          <w:bCs/>
+          <w:sz w:val="24"/>
+          <w:szCs w:val="24"/>
+        </w:rPr>
+      </w:pPr>
+      <w:r>
+        <w:rPr>
+          <w:rFonts w:ascii="Calibri" w:hAnsi="Calibri" w:cs="Calibri"/>
+          <w:b/>
+          <w:bCs/>
+          <w:sz w:val="24"/>
+          <w:szCs w:val="24"/>
+        </w:rPr>
+        <w:lastRenderedPageBreak/>
+        <w:t xml:space="preserve">Key </w:t>
+      </w:r>
+      <w:r>
+        <w:rPr>
+          <w:rFonts w:ascii="Calibri" w:hAnsi="Calibri" w:cs="Calibri"/>
+          <w:b/>
+          <w:bCs/>
+          <w:sz w:val="24"/>
+          <w:szCs w:val="24"/>
+        </w:rPr>
+        <w:t xml:space="preserve">Challenges and </w:t>
+      </w:r>
+      <w:r>
+        <w:rPr>
+          <w:rFonts w:ascii="Calibri" w:hAnsi="Calibri" w:cs="Calibri"/>
+          <w:b/>
+          <w:bCs/>
+          <w:sz w:val="24"/>
+          <w:szCs w:val="24"/>
+        </w:rPr>
+        <w:t>Learnings</w:t>
       </w:r>
     </w:p>
     <w:p>
@@ -5390,28 +6026,93 @@
         <w:autoSpaceDN w:val="0"/>
         <w:adjustRightInd w:val="0"/>
         <w:spacing w:before="0" w:after="0" w:line="240" w:lineRule="auto"/>
-        <w:rPr>
-          <w:rFonts w:ascii="Calibri" w:hAnsi="Calibri" w:cs="Calibri"/>
-          <w:sz w:val="24"/>
-          <w:szCs w:val="24"/>
-        </w:rPr>
-      </w:pPr>
-    </w:p>
-    <w:p>
-      <w:pPr>
-        <w:rPr>
-          <w:rFonts w:ascii="Calibri" w:hAnsi="Calibri" w:cs="Calibri"/>
-          <w:sz w:val="24"/>
-          <w:szCs w:val="24"/>
-        </w:rPr>
-      </w:pPr>
-      <w:r>
-        <w:rPr>
-          <w:rFonts w:ascii="Calibri" w:hAnsi="Calibri" w:cs="Calibri"/>
-          <w:sz w:val="24"/>
-          <w:szCs w:val="24"/>
-        </w:rPr>
-        <w:br w:type="page"/>
+        <w:ind w:left="360"/>
+        <w:rPr>
+          <w:rFonts w:ascii="Calibri" w:hAnsi="Calibri" w:cs="Calibri"/>
+          <w:sz w:val="24"/>
+          <w:szCs w:val="24"/>
+        </w:rPr>
+      </w:pPr>
+      <w:r>
+        <w:rPr>
+          <w:rFonts w:ascii="Calibri" w:hAnsi="Calibri" w:cs="Calibri"/>
+          <w:sz w:val="24"/>
+          <w:szCs w:val="24"/>
+        </w:rPr>
+        <w:t>To be determined post the training and Testing of the Solutions</w:t>
+      </w:r>
+    </w:p>
+    <w:p>
+      <w:pPr>
+        <w:pStyle w:val="ListParagraph"/>
+        <w:numPr>
+          <w:ilvl w:val="0"/>
+          <w:numId w:val="14"/>
+        </w:numPr>
+        <w:autoSpaceDE w:val="0"/>
+        <w:autoSpaceDN w:val="0"/>
+        <w:adjustRightInd w:val="0"/>
+        <w:spacing w:before="0" w:after="0" w:line="240" w:lineRule="auto"/>
+        <w:rPr>
+          <w:rFonts w:ascii="Calibri" w:hAnsi="Calibri" w:cs="Calibri"/>
+          <w:b/>
+          <w:bCs/>
+          <w:sz w:val="24"/>
+          <w:szCs w:val="24"/>
+        </w:rPr>
+      </w:pPr>
+      <w:r>
+        <w:rPr>
+          <w:rFonts w:ascii="Calibri" w:hAnsi="Calibri" w:cs="Calibri"/>
+          <w:b/>
+          <w:bCs/>
+          <w:sz w:val="24"/>
+          <w:szCs w:val="24"/>
+        </w:rPr>
+        <w:t>References</w:t>
+      </w:r>
+    </w:p>
+    <w:p>
+      <w:pPr>
+        <w:rPr>
+          <w:rFonts w:ascii="Calibri" w:hAnsi="Calibri" w:cs="Calibri"/>
+          <w:sz w:val="24"/>
+          <w:szCs w:val="24"/>
+        </w:rPr>
+      </w:pPr>
+      <w:r>
+        <w:rPr>
+          <w:rFonts w:ascii="Calibri" w:hAnsi="Calibri" w:cs="Calibri"/>
+          <w:sz w:val="24"/>
+          <w:szCs w:val="24"/>
+        </w:rPr>
+        <w:t xml:space="preserve">Technology </w:t>
+      </w:r>
+      <w:proofErr w:type="gramStart"/>
+      <w:r>
+        <w:rPr>
+          <w:rFonts w:ascii="Calibri" w:hAnsi="Calibri" w:cs="Calibri"/>
+          <w:sz w:val="24"/>
+          <w:szCs w:val="24"/>
+        </w:rPr>
+        <w:t>Papers  -</w:t>
+      </w:r>
+      <w:proofErr w:type="gramEnd"/>
+      <w:r>
+        <w:rPr>
+          <w:rFonts w:ascii="Calibri" w:hAnsi="Calibri" w:cs="Calibri"/>
+          <w:sz w:val="24"/>
+          <w:szCs w:val="24"/>
+        </w:rPr>
+        <w:t xml:space="preserve"> </w:t>
+      </w:r>
+      <w:r>
+        <w:rPr>
+          <w:rFonts w:ascii="Calibri" w:hAnsi="Calibri" w:cs="Calibri"/>
+          <w:sz w:val="24"/>
+          <w:szCs w:val="24"/>
+        </w:rPr>
+        <w:t>“Show and Tell – “A Neural image caption generator” and AICRL – Automate Image Captioning Resnet50 LSTM)</w:t>
       </w:r>
     </w:p>
     <w:p>
@@ -5420,7 +6121,6 @@
       </w:pPr>
       <w:bookmarkStart w:id="9" w:name="_Toc107034659"/>
       <w:r>
-        <w:lastRenderedPageBreak/>
         <w:t xml:space="preserve">Other </w:t>
       </w:r>
       <w:r>
@@ -5904,6 +6604,107 @@
     </w:p>
     <w:p>
       <w:pPr>
+        <w:autoSpaceDE w:val="0"/>
+        <w:autoSpaceDN w:val="0"/>
+        <w:adjustRightInd w:val="0"/>
+        <w:spacing w:before="0" w:after="0" w:line="240" w:lineRule="auto"/>
+        <w:rPr>
+          <w:rFonts w:ascii="Calibri" w:hAnsi="Calibri" w:cs="Calibri"/>
+          <w:b/>
+          <w:bCs/>
+          <w:sz w:val="24"/>
+          <w:szCs w:val="24"/>
+          <w:u w:val="single"/>
+        </w:rPr>
+      </w:pPr>
+      <w:r>
+        <w:rPr>
+          <w:rFonts w:ascii="Calibri" w:hAnsi="Calibri" w:cs="Calibri"/>
+          <w:b/>
+          <w:bCs/>
+          <w:sz w:val="24"/>
+          <w:szCs w:val="24"/>
+          <w:u w:val="single"/>
+        </w:rPr>
+        <w:t>Datasets</w:t>
+      </w:r>
+    </w:p>
+    <w:p>
+      <w:pPr>
+        <w:pStyle w:val="ListParagraph"/>
+        <w:numPr>
+          <w:ilvl w:val="0"/>
+          <w:numId w:val="16"/>
+        </w:numPr>
+        <w:autoSpaceDE w:val="0"/>
+        <w:autoSpaceDN w:val="0"/>
+        <w:adjustRightInd w:val="0"/>
+        <w:spacing w:before="0" w:after="0" w:line="240" w:lineRule="auto"/>
+        <w:rPr>
+          <w:rFonts w:ascii="Calibri" w:hAnsi="Calibri" w:cs="Calibri"/>
+          <w:b/>
+          <w:bCs/>
+          <w:sz w:val="24"/>
+          <w:szCs w:val="24"/>
+          <w:u w:val="single"/>
+        </w:rPr>
+      </w:pPr>
+      <w:r>
+        <w:rPr>
+          <w:rFonts w:ascii="Calibri" w:hAnsi="Calibri" w:cs="Calibri"/>
+          <w:sz w:val="24"/>
+          <w:szCs w:val="24"/>
+        </w:rPr>
+        <w:t>Flickr30</w:t>
+      </w:r>
+    </w:p>
+    <w:p>
+      <w:pPr>
+        <w:pStyle w:val="ListParagraph"/>
+        <w:numPr>
+          <w:ilvl w:val="0"/>
+          <w:numId w:val="16"/>
+        </w:numPr>
+        <w:autoSpaceDE w:val="0"/>
+        <w:autoSpaceDN w:val="0"/>
+        <w:adjustRightInd w:val="0"/>
+        <w:spacing w:before="0" w:after="0" w:line="240" w:lineRule="auto"/>
+        <w:rPr>
+          <w:rFonts w:ascii="Calibri" w:hAnsi="Calibri" w:cs="Calibri"/>
+          <w:b/>
+          <w:bCs/>
+          <w:sz w:val="24"/>
+          <w:szCs w:val="24"/>
+          <w:u w:val="single"/>
+        </w:rPr>
+      </w:pPr>
+      <w:r>
+        <w:rPr>
+          <w:rFonts w:ascii="Calibri" w:hAnsi="Calibri" w:cs="Calibri"/>
+          <w:sz w:val="24"/>
+          <w:szCs w:val="24"/>
+        </w:rPr>
+        <w:t>COCO</w:t>
+      </w:r>
+    </w:p>
+    <w:p>
+      <w:pPr>
+        <w:autoSpaceDE w:val="0"/>
+        <w:autoSpaceDN w:val="0"/>
+        <w:adjustRightInd w:val="0"/>
+        <w:spacing w:before="0" w:after="0" w:line="240" w:lineRule="auto"/>
+        <w:rPr>
+          <w:rFonts w:ascii="Calibri" w:hAnsi="Calibri" w:cs="Calibri"/>
+          <w:b/>
+          <w:bCs/>
+          <w:sz w:val="24"/>
+          <w:szCs w:val="24"/>
+          <w:u w:val="single"/>
+        </w:rPr>
+      </w:pPr>
+    </w:p>
+    <w:p>
+      <w:pPr>
         <w:pStyle w:val="Heading1"/>
       </w:pPr>
       <w:bookmarkStart w:id="10" w:name="_Toc107034660"/>
@@ -5911,15 +6712,6 @@
         <w:t>Conclusion</w:t>
       </w:r>
       <w:bookmarkEnd w:id="10"/>
-    </w:p>
-    <w:p>
-      <w:pPr>
-        <w:rPr>
-          <w:rFonts w:ascii="Calibri" w:hAnsi="Calibri" w:cs="Calibri"/>
-          <w:sz w:val="24"/>
-          <w:szCs w:val="24"/>
-        </w:rPr>
-      </w:pPr>
     </w:p>
     <w:p>
       <w:pPr>
@@ -6288,6 +7080,119 @@
 <file path=word/numbering.xml><?xml version="1.0" encoding="utf-8"?>
 <w:numbering xmlns:wpc="http://schemas.microsoft.com/office/word/2010/wordprocessingCanvas" xmlns:cx="http://schemas.microsoft.com/office/drawing/2014/chartex" xmlns:cx1="http://schemas.microsoft.com/office/drawing/2015/9/8/chartex" xmlns:cx2="http://schemas.microsoft.com/office/drawing/2015/10/21/chartex" xmlns:cx3="http://schemas.microsoft.com/office/drawing/2016/5/9/chartex" xmlns:cx4="http://schemas.microsoft.com/office/drawing/2016/5/10/chartex" xmlns:cx5="http://schemas.microsoft.com/office/drawing/2016/5/11/chartex" xmlns:cx6="http://schemas.microsoft.com/office/drawing/2016/5/12/chartex" xmlns:cx7="http://schemas.microsoft.com/office/drawing/2016/5/13/chartex" xmlns:cx8="http://schemas.microsoft.com/office/drawing/2016/5/14/chartex" xmlns:mc="http://schemas.openxmlformats.org/markup-compatibility/2006" xmlns:aink="http://schemas.microsoft.com/office/drawing/2016/ink" xmlns:am3d="http://schemas.microsoft.com/office/drawing/2017/model3d" xmlns:o="urn:schemas-microsoft-com:office:office" xmlns:oel="http://schemas.microsoft.com/office/2019/extlst" xmlns:r="http://schemas.openxmlformats.org/officeDocument/2006/relationships" xmlns:m="http://schemas.openxmlformats.org/officeDocument/2006/math" xmlns:v="urn:schemas-microsoft-com:vml" xmlns:wp14="http://schemas.microsoft.com/office/word/2010/wordprocessingDrawing" xmlns:wp="http://schemas.openxmlformats.org/drawingml/2006/wordprocessingDrawing" xmlns:w10="urn:schemas-microsoft-com:office:word" xmlns:w="http://schemas.openxmlformats.org/wordprocessingml/2006/main" xmlns:w14="http://schemas.microsoft.com/office/word/2010/wordml" xmlns:w15="http://schemas.microsoft.com/office/word/2012/wordml" xmlns:w16cex="http://schemas.microsoft.com/office/word/2018/wordml/cex" xmlns:w16cid="http://schemas.microsoft.com/office/word/2016/wordml/cid" xmlns:w16="http://schemas.microsoft.com/office/word/2018/wordml" xmlns:w16sdtdh="http://schemas.microsoft.com/office/word/2020/wordml/sdtdatahash" xmlns:w16se="http://schemas.microsoft.com/office/word/2015/wordml/symex" xmlns:wpg="http://schemas.microsoft.com/office/word/2010/wordprocessingGroup" xmlns:wpi="http://schemas.microsoft.com/office/word/2010/wordprocessingInk" xmlns:wne="http://schemas.microsoft.com/office/word/2006/wordml" xmlns:wps="http://schemas.microsoft.com/office/word/2010/wordprocessingShape" mc:Ignorable="w14 w15 w16se w16cid w16 w16cex w16sdtdh wp14">
   <w:abstractNum w:abstractNumId="0" w15:restartNumberingAfterBreak="0">
+    <w:nsid w:val="002B1560"/>
+    <w:multiLevelType w:val="hybridMultilevel"/>
+    <w:tmpl w:val="26749302"/>
+    <w:lvl w:ilvl="0" w:tplc="FFFFFFFF">
+      <w:start w:val="1"/>
+      <w:numFmt w:val="bullet"/>
+      <w:lvlText w:val=""/>
+      <w:lvlJc w:val="left"/>
+      <w:pPr>
+        <w:ind w:left="720" w:hanging="360"/>
+      </w:pPr>
+      <w:rPr>
+        <w:rFonts w:ascii="Symbol" w:hAnsi="Symbol" w:hint="default"/>
+      </w:rPr>
+    </w:lvl>
+    <w:lvl w:ilvl="1" w:tplc="4009000D">
+      <w:start w:val="1"/>
+      <w:numFmt w:val="bullet"/>
+      <w:lvlText w:val=""/>
+      <w:lvlJc w:val="left"/>
+      <w:pPr>
+        <w:ind w:left="1080" w:hanging="360"/>
+      </w:pPr>
+      <w:rPr>
+        <w:rFonts w:ascii="Wingdings" w:hAnsi="Wingdings" w:hint="default"/>
+      </w:rPr>
+    </w:lvl>
+    <w:lvl w:ilvl="2" w:tplc="FFFFFFFF" w:tentative="1">
+      <w:start w:val="1"/>
+      <w:numFmt w:val="bullet"/>
+      <w:lvlText w:val=""/>
+      <w:lvlJc w:val="left"/>
+      <w:pPr>
+        <w:ind w:left="2160" w:hanging="360"/>
+      </w:pPr>
+      <w:rPr>
+        <w:rFonts w:ascii="Wingdings" w:hAnsi="Wingdings" w:hint="default"/>
+      </w:rPr>
+    </w:lvl>
+    <w:lvl w:ilvl="3" w:tplc="FFFFFFFF" w:tentative="1">
+      <w:start w:val="1"/>
+      <w:numFmt w:val="bullet"/>
+      <w:lvlText w:val=""/>
+      <w:lvlJc w:val="left"/>
+      <w:pPr>
+        <w:ind w:left="2880" w:hanging="360"/>
+      </w:pPr>
+      <w:rPr>
+        <w:rFonts w:ascii="Symbol" w:hAnsi="Symbol" w:hint="default"/>
+      </w:rPr>
+    </w:lvl>
+    <w:lvl w:ilvl="4" w:tplc="FFFFFFFF" w:tentative="1">
+      <w:start w:val="1"/>
+      <w:numFmt w:val="bullet"/>
+      <w:lvlText w:val="o"/>
+      <w:lvlJc w:val="left"/>
+      <w:pPr>
+        <w:ind w:left="3600" w:hanging="360"/>
+      </w:pPr>
+      <w:rPr>
+        <w:rFonts w:ascii="Courier New" w:hAnsi="Courier New" w:cs="Courier New" w:hint="default"/>
+      </w:rPr>
+    </w:lvl>
+    <w:lvl w:ilvl="5" w:tplc="FFFFFFFF" w:tentative="1">
+      <w:start w:val="1"/>
+      <w:numFmt w:val="bullet"/>
+      <w:lvlText w:val=""/>
+      <w:lvlJc w:val="left"/>
+      <w:pPr>
+        <w:ind w:left="4320" w:hanging="360"/>
+      </w:pPr>
+      <w:rPr>
+        <w:rFonts w:ascii="Wingdings" w:hAnsi="Wingdings" w:hint="default"/>
+      </w:rPr>
+    </w:lvl>
+    <w:lvl w:ilvl="6" w:tplc="FFFFFFFF" w:tentative="1">
+      <w:start w:val="1"/>
+      <w:numFmt w:val="bullet"/>
+      <w:lvlText w:val=""/>
+      <w:lvlJc w:val="left"/>
+      <w:pPr>
+        <w:ind w:left="5040" w:hanging="360"/>
+      </w:pPr>
+      <w:rPr>
+        <w:rFonts w:ascii="Symbol" w:hAnsi="Symbol" w:hint="default"/>
+      </w:rPr>
+    </w:lvl>
+    <w:lvl w:ilvl="7" w:tplc="FFFFFFFF" w:tentative="1">
+      <w:start w:val="1"/>
+      <w:numFmt w:val="bullet"/>
+      <w:lvlText w:val="o"/>
+      <w:lvlJc w:val="left"/>
+      <w:pPr>
+        <w:ind w:left="5760" w:hanging="360"/>
+      </w:pPr>
+      <w:rPr>
+        <w:rFonts w:ascii="Courier New" w:hAnsi="Courier New" w:cs="Courier New" w:hint="default"/>
+      </w:rPr>
+    </w:lvl>
+    <w:lvl w:ilvl="8" w:tplc="FFFFFFFF" w:tentative="1">
+      <w:start w:val="1"/>
+      <w:numFmt w:val="bullet"/>
+      <w:lvlText w:val=""/>
+      <w:lvlJc w:val="left"/>
+      <w:pPr>
+        <w:ind w:left="6480" w:hanging="360"/>
+      </w:pPr>
+      <w:rPr>
+        <w:rFonts w:ascii="Wingdings" w:hAnsi="Wingdings" w:hint="default"/>
+      </w:rPr>
+    </w:lvl>
+  </w:abstractNum>
+  <w:abstractNum w:abstractNumId="1" w15:restartNumberingAfterBreak="0">
     <w:nsid w:val="044D318E"/>
     <w:multiLevelType w:val="hybridMultilevel"/>
     <w:tmpl w:val="0398568C"/>
@@ -6400,7 +7305,7 @@
       </w:rPr>
     </w:lvl>
   </w:abstractNum>
-  <w:abstractNum w:abstractNumId="1" w15:restartNumberingAfterBreak="0">
+  <w:abstractNum w:abstractNumId="2" w15:restartNumberingAfterBreak="0">
     <w:nsid w:val="0FA304D1"/>
     <w:multiLevelType w:val="hybridMultilevel"/>
     <w:tmpl w:val="EAECFFE6"/>
@@ -6540,7 +7445,7 @@
       </w:rPr>
     </w:lvl>
   </w:abstractNum>
-  <w:abstractNum w:abstractNumId="2" w15:restartNumberingAfterBreak="0">
+  <w:abstractNum w:abstractNumId="3" w15:restartNumberingAfterBreak="0">
     <w:nsid w:val="14B52434"/>
     <w:multiLevelType w:val="hybridMultilevel"/>
     <w:tmpl w:val="25BCE1C2"/>
@@ -6626,7 +7531,7 @@
       </w:pPr>
     </w:lvl>
   </w:abstractNum>
-  <w:abstractNum w:abstractNumId="3" w15:restartNumberingAfterBreak="0">
+  <w:abstractNum w:abstractNumId="4" w15:restartNumberingAfterBreak="0">
     <w:nsid w:val="1B2467C8"/>
     <w:multiLevelType w:val="hybridMultilevel"/>
     <w:tmpl w:val="5CB05C68"/>
@@ -6766,7 +7671,7 @@
       </w:rPr>
     </w:lvl>
   </w:abstractNum>
-  <w:abstractNum w:abstractNumId="4" w15:restartNumberingAfterBreak="0">
+  <w:abstractNum w:abstractNumId="5" w15:restartNumberingAfterBreak="0">
     <w:nsid w:val="2085344F"/>
     <w:multiLevelType w:val="hybridMultilevel"/>
     <w:tmpl w:val="D3CE044C"/>
@@ -6852,7 +7757,7 @@
       </w:pPr>
     </w:lvl>
   </w:abstractNum>
-  <w:abstractNum w:abstractNumId="5" w15:restartNumberingAfterBreak="0">
+  <w:abstractNum w:abstractNumId="6" w15:restartNumberingAfterBreak="0">
     <w:nsid w:val="2E2041CA"/>
     <w:multiLevelType w:val="hybridMultilevel"/>
     <w:tmpl w:val="6E94863C"/>
@@ -6965,7 +7870,7 @@
       </w:rPr>
     </w:lvl>
   </w:abstractNum>
-  <w:abstractNum w:abstractNumId="6" w15:restartNumberingAfterBreak="0">
+  <w:abstractNum w:abstractNumId="7" w15:restartNumberingAfterBreak="0">
     <w:nsid w:val="39A7025F"/>
     <w:multiLevelType w:val="hybridMultilevel"/>
     <w:tmpl w:val="0FD01016"/>
@@ -7078,7 +7983,7 @@
       </w:rPr>
     </w:lvl>
   </w:abstractNum>
-  <w:abstractNum w:abstractNumId="7" w15:restartNumberingAfterBreak="0">
+  <w:abstractNum w:abstractNumId="8" w15:restartNumberingAfterBreak="0">
     <w:nsid w:val="4769501D"/>
     <w:multiLevelType w:val="hybridMultilevel"/>
     <w:tmpl w:val="4E08F7AA"/>
@@ -7164,7 +8069,7 @@
       </w:pPr>
     </w:lvl>
   </w:abstractNum>
-  <w:abstractNum w:abstractNumId="8" w15:restartNumberingAfterBreak="0">
+  <w:abstractNum w:abstractNumId="9" w15:restartNumberingAfterBreak="0">
     <w:nsid w:val="4B037A8A"/>
     <w:multiLevelType w:val="hybridMultilevel"/>
     <w:tmpl w:val="9F1C6D8E"/>
@@ -7277,7 +8182,7 @@
       </w:rPr>
     </w:lvl>
   </w:abstractNum>
-  <w:abstractNum w:abstractNumId="9" w15:restartNumberingAfterBreak="0">
+  <w:abstractNum w:abstractNumId="10" w15:restartNumberingAfterBreak="0">
     <w:nsid w:val="584E7F4E"/>
     <w:multiLevelType w:val="hybridMultilevel"/>
     <w:tmpl w:val="E8407F10"/>
@@ -7389,10 +8294,10 @@
       </w:rPr>
     </w:lvl>
   </w:abstractNum>
-  <w:abstractNum w:abstractNumId="10" w15:restartNumberingAfterBreak="0">
+  <w:abstractNum w:abstractNumId="11" w15:restartNumberingAfterBreak="0">
     <w:nsid w:val="5EBF12B2"/>
     <w:multiLevelType w:val="hybridMultilevel"/>
-    <w:tmpl w:val="DE68C898"/>
+    <w:tmpl w:val="1D26C490"/>
     <w:lvl w:ilvl="0" w:tplc="40090001">
       <w:start w:val="1"/>
       <w:numFmt w:val="bullet"/>
@@ -7405,13 +8310,126 @@
         <w:rFonts w:ascii="Symbol" w:hAnsi="Symbol" w:hint="default"/>
       </w:rPr>
     </w:lvl>
+    <w:lvl w:ilvl="1" w:tplc="40090003">
+      <w:start w:val="1"/>
+      <w:numFmt w:val="bullet"/>
+      <w:lvlText w:val="o"/>
+      <w:lvlJc w:val="left"/>
+      <w:pPr>
+        <w:ind w:left="1440" w:hanging="360"/>
+      </w:pPr>
+      <w:rPr>
+        <w:rFonts w:ascii="Courier New" w:hAnsi="Courier New" w:cs="Courier New" w:hint="default"/>
+      </w:rPr>
+    </w:lvl>
+    <w:lvl w:ilvl="2" w:tplc="40090005" w:tentative="1">
+      <w:start w:val="1"/>
+      <w:numFmt w:val="bullet"/>
+      <w:lvlText w:val=""/>
+      <w:lvlJc w:val="left"/>
+      <w:pPr>
+        <w:ind w:left="2160" w:hanging="360"/>
+      </w:pPr>
+      <w:rPr>
+        <w:rFonts w:ascii="Wingdings" w:hAnsi="Wingdings" w:hint="default"/>
+      </w:rPr>
+    </w:lvl>
+    <w:lvl w:ilvl="3" w:tplc="40090001" w:tentative="1">
+      <w:start w:val="1"/>
+      <w:numFmt w:val="bullet"/>
+      <w:lvlText w:val=""/>
+      <w:lvlJc w:val="left"/>
+      <w:pPr>
+        <w:ind w:left="2880" w:hanging="360"/>
+      </w:pPr>
+      <w:rPr>
+        <w:rFonts w:ascii="Symbol" w:hAnsi="Symbol" w:hint="default"/>
+      </w:rPr>
+    </w:lvl>
+    <w:lvl w:ilvl="4" w:tplc="40090003" w:tentative="1">
+      <w:start w:val="1"/>
+      <w:numFmt w:val="bullet"/>
+      <w:lvlText w:val="o"/>
+      <w:lvlJc w:val="left"/>
+      <w:pPr>
+        <w:ind w:left="3600" w:hanging="360"/>
+      </w:pPr>
+      <w:rPr>
+        <w:rFonts w:ascii="Courier New" w:hAnsi="Courier New" w:cs="Courier New" w:hint="default"/>
+      </w:rPr>
+    </w:lvl>
+    <w:lvl w:ilvl="5" w:tplc="40090005" w:tentative="1">
+      <w:start w:val="1"/>
+      <w:numFmt w:val="bullet"/>
+      <w:lvlText w:val=""/>
+      <w:lvlJc w:val="left"/>
+      <w:pPr>
+        <w:ind w:left="4320" w:hanging="360"/>
+      </w:pPr>
+      <w:rPr>
+        <w:rFonts w:ascii="Wingdings" w:hAnsi="Wingdings" w:hint="default"/>
+      </w:rPr>
+    </w:lvl>
+    <w:lvl w:ilvl="6" w:tplc="40090001" w:tentative="1">
+      <w:start w:val="1"/>
+      <w:numFmt w:val="bullet"/>
+      <w:lvlText w:val=""/>
+      <w:lvlJc w:val="left"/>
+      <w:pPr>
+        <w:ind w:left="5040" w:hanging="360"/>
+      </w:pPr>
+      <w:rPr>
+        <w:rFonts w:ascii="Symbol" w:hAnsi="Symbol" w:hint="default"/>
+      </w:rPr>
+    </w:lvl>
+    <w:lvl w:ilvl="7" w:tplc="40090003" w:tentative="1">
+      <w:start w:val="1"/>
+      <w:numFmt w:val="bullet"/>
+      <w:lvlText w:val="o"/>
+      <w:lvlJc w:val="left"/>
+      <w:pPr>
+        <w:ind w:left="5760" w:hanging="360"/>
+      </w:pPr>
+      <w:rPr>
+        <w:rFonts w:ascii="Courier New" w:hAnsi="Courier New" w:cs="Courier New" w:hint="default"/>
+      </w:rPr>
+    </w:lvl>
+    <w:lvl w:ilvl="8" w:tplc="40090005" w:tentative="1">
+      <w:start w:val="1"/>
+      <w:numFmt w:val="bullet"/>
+      <w:lvlText w:val=""/>
+      <w:lvlJc w:val="left"/>
+      <w:pPr>
+        <w:ind w:left="6480" w:hanging="360"/>
+      </w:pPr>
+      <w:rPr>
+        <w:rFonts w:ascii="Wingdings" w:hAnsi="Wingdings" w:hint="default"/>
+      </w:rPr>
+    </w:lvl>
+  </w:abstractNum>
+  <w:abstractNum w:abstractNumId="12" w15:restartNumberingAfterBreak="0">
+    <w:nsid w:val="5FB44236"/>
+    <w:multiLevelType w:val="hybridMultilevel"/>
+    <w:tmpl w:val="FDA2FC9E"/>
+    <w:lvl w:ilvl="0" w:tplc="4009000D">
+      <w:start w:val="1"/>
+      <w:numFmt w:val="bullet"/>
+      <w:lvlText w:val=""/>
+      <w:lvlJc w:val="left"/>
+      <w:pPr>
+        <w:ind w:left="1080" w:hanging="360"/>
+      </w:pPr>
+      <w:rPr>
+        <w:rFonts w:ascii="Wingdings" w:hAnsi="Wingdings" w:hint="default"/>
+      </w:rPr>
+    </w:lvl>
     <w:lvl w:ilvl="1" w:tplc="40090003" w:tentative="1">
       <w:start w:val="1"/>
       <w:numFmt w:val="bullet"/>
       <w:lvlText w:val="o"/>
       <w:lvlJc w:val="left"/>
       <w:pPr>
-        <w:ind w:left="1440" w:hanging="360"/>
+        <w:ind w:left="1800" w:hanging="360"/>
       </w:pPr>
       <w:rPr>
         <w:rFonts w:ascii="Courier New" w:hAnsi="Courier New" w:cs="Courier New" w:hint="default"/>
@@ -7423,7 +8441,7 @@
       <w:lvlText w:val=""/>
       <w:lvlJc w:val="left"/>
       <w:pPr>
-        <w:ind w:left="2160" w:hanging="360"/>
+        <w:ind w:left="2520" w:hanging="360"/>
       </w:pPr>
       <w:rPr>
         <w:rFonts w:ascii="Wingdings" w:hAnsi="Wingdings" w:hint="default"/>
@@ -7435,7 +8453,7 @@
       <w:lvlText w:val=""/>
       <w:lvlJc w:val="left"/>
       <w:pPr>
-        <w:ind w:left="2880" w:hanging="360"/>
+        <w:ind w:left="3240" w:hanging="360"/>
       </w:pPr>
       <w:rPr>
         <w:rFonts w:ascii="Symbol" w:hAnsi="Symbol" w:hint="default"/>
@@ -7447,7 +8465,7 @@
       <w:lvlText w:val="o"/>
       <w:lvlJc w:val="left"/>
       <w:pPr>
-        <w:ind w:left="3600" w:hanging="360"/>
+        <w:ind w:left="3960" w:hanging="360"/>
       </w:pPr>
       <w:rPr>
         <w:rFonts w:ascii="Courier New" w:hAnsi="Courier New" w:cs="Courier New" w:hint="default"/>
@@ -7459,7 +8477,7 @@
       <w:lvlText w:val=""/>
       <w:lvlJc w:val="left"/>
       <w:pPr>
-        <w:ind w:left="4320" w:hanging="360"/>
+        <w:ind w:left="4680" w:hanging="360"/>
       </w:pPr>
       <w:rPr>
         <w:rFonts w:ascii="Wingdings" w:hAnsi="Wingdings" w:hint="default"/>
@@ -7471,7 +8489,7 @@
       <w:lvlText w:val=""/>
       <w:lvlJc w:val="left"/>
       <w:pPr>
-        <w:ind w:left="5040" w:hanging="360"/>
+        <w:ind w:left="5400" w:hanging="360"/>
       </w:pPr>
       <w:rPr>
         <w:rFonts w:ascii="Symbol" w:hAnsi="Symbol" w:hint="default"/>
@@ -7483,7 +8501,7 @@
       <w:lvlText w:val="o"/>
       <w:lvlJc w:val="left"/>
       <w:pPr>
-        <w:ind w:left="5760" w:hanging="360"/>
+        <w:ind w:left="6120" w:hanging="360"/>
       </w:pPr>
       <w:rPr>
         <w:rFonts w:ascii="Courier New" w:hAnsi="Courier New" w:cs="Courier New" w:hint="default"/>
@@ -7495,14 +8513,14 @@
       <w:lvlText w:val=""/>
       <w:lvlJc w:val="left"/>
       <w:pPr>
-        <w:ind w:left="6480" w:hanging="360"/>
+        <w:ind w:left="6840" w:hanging="360"/>
       </w:pPr>
       <w:rPr>
         <w:rFonts w:ascii="Wingdings" w:hAnsi="Wingdings" w:hint="default"/>
       </w:rPr>
     </w:lvl>
   </w:abstractNum>
-  <w:abstractNum w:abstractNumId="11" w15:restartNumberingAfterBreak="0">
+  <w:abstractNum w:abstractNumId="13" w15:restartNumberingAfterBreak="0">
     <w:nsid w:val="603F0A6F"/>
     <w:multiLevelType w:val="hybridMultilevel"/>
     <w:tmpl w:val="2A987906"/>
@@ -7591,10 +8609,10 @@
       </w:pPr>
     </w:lvl>
   </w:abstractNum>
-  <w:abstractNum w:abstractNumId="12" w15:restartNumberingAfterBreak="0">
+  <w:abstractNum w:abstractNumId="14" w15:restartNumberingAfterBreak="0">
     <w:nsid w:val="6A894AF1"/>
     <w:multiLevelType w:val="hybridMultilevel"/>
-    <w:tmpl w:val="E2C2BACA"/>
+    <w:tmpl w:val="C8DE81D2"/>
     <w:lvl w:ilvl="0" w:tplc="4009000D">
       <w:start w:val="1"/>
       <w:numFmt w:val="bullet"/>
@@ -7704,7 +8722,7 @@
       </w:rPr>
     </w:lvl>
   </w:abstractNum>
-  <w:abstractNum w:abstractNumId="13" w15:restartNumberingAfterBreak="0">
+  <w:abstractNum w:abstractNumId="15" w15:restartNumberingAfterBreak="0">
     <w:nsid w:val="70D72843"/>
     <w:multiLevelType w:val="hybridMultilevel"/>
     <w:tmpl w:val="BD84F69E"/>
@@ -7817,7 +8835,7 @@
       </w:rPr>
     </w:lvl>
   </w:abstractNum>
-  <w:abstractNum w:abstractNumId="14" w15:restartNumberingAfterBreak="0">
+  <w:abstractNum w:abstractNumId="16" w15:restartNumberingAfterBreak="0">
     <w:nsid w:val="71285ADD"/>
     <w:multiLevelType w:val="hybridMultilevel"/>
     <w:tmpl w:val="993AC916"/>
@@ -7929,7 +8947,7 @@
       </w:rPr>
     </w:lvl>
   </w:abstractNum>
-  <w:abstractNum w:abstractNumId="15" w15:restartNumberingAfterBreak="0">
+  <w:abstractNum w:abstractNumId="17" w15:restartNumberingAfterBreak="0">
     <w:nsid w:val="72C11942"/>
     <w:multiLevelType w:val="hybridMultilevel"/>
     <w:tmpl w:val="243ECC28"/>
@@ -8041,53 +9059,175 @@
       </w:rPr>
     </w:lvl>
   </w:abstractNum>
+  <w:abstractNum w:abstractNumId="18" w15:restartNumberingAfterBreak="0">
+    <w:nsid w:val="77E320EF"/>
+    <w:multiLevelType w:val="hybridMultilevel"/>
+    <w:tmpl w:val="51BCF8E8"/>
+    <w:lvl w:ilvl="0" w:tplc="4009000F">
+      <w:start w:val="1"/>
+      <w:numFmt w:val="decimal"/>
+      <w:lvlText w:val="%1."/>
+      <w:lvlJc w:val="left"/>
+      <w:pPr>
+        <w:ind w:left="720" w:hanging="360"/>
+      </w:pPr>
+    </w:lvl>
+    <w:lvl w:ilvl="1" w:tplc="40090019">
+      <w:start w:val="1"/>
+      <w:numFmt w:val="lowerLetter"/>
+      <w:lvlText w:val="%2."/>
+      <w:lvlJc w:val="left"/>
+      <w:pPr>
+        <w:ind w:left="1440" w:hanging="360"/>
+      </w:pPr>
+    </w:lvl>
+    <w:lvl w:ilvl="2" w:tplc="4009001B">
+      <w:start w:val="1"/>
+      <w:numFmt w:val="lowerRoman"/>
+      <w:lvlText w:val="%3."/>
+      <w:lvlJc w:val="right"/>
+      <w:pPr>
+        <w:ind w:left="2160" w:hanging="180"/>
+      </w:pPr>
+    </w:lvl>
+    <w:lvl w:ilvl="3" w:tplc="4009000F">
+      <w:start w:val="1"/>
+      <w:numFmt w:val="decimal"/>
+      <w:lvlText w:val="%4."/>
+      <w:lvlJc w:val="left"/>
+      <w:pPr>
+        <w:ind w:left="2880" w:hanging="360"/>
+      </w:pPr>
+    </w:lvl>
+    <w:lvl w:ilvl="4" w:tplc="40090019">
+      <w:start w:val="1"/>
+      <w:numFmt w:val="lowerLetter"/>
+      <w:lvlText w:val="%5."/>
+      <w:lvlJc w:val="left"/>
+      <w:pPr>
+        <w:ind w:left="3600" w:hanging="360"/>
+      </w:pPr>
+    </w:lvl>
+    <w:lvl w:ilvl="5" w:tplc="4009001B">
+      <w:start w:val="1"/>
+      <w:numFmt w:val="lowerRoman"/>
+      <w:lvlText w:val="%6."/>
+      <w:lvlJc w:val="right"/>
+      <w:pPr>
+        <w:ind w:left="4320" w:hanging="180"/>
+      </w:pPr>
+    </w:lvl>
+    <w:lvl w:ilvl="6" w:tplc="4009000F">
+      <w:start w:val="1"/>
+      <w:numFmt w:val="decimal"/>
+      <w:lvlText w:val="%7."/>
+      <w:lvlJc w:val="left"/>
+      <w:pPr>
+        <w:ind w:left="5040" w:hanging="360"/>
+      </w:pPr>
+    </w:lvl>
+    <w:lvl w:ilvl="7" w:tplc="40090019">
+      <w:start w:val="1"/>
+      <w:numFmt w:val="lowerLetter"/>
+      <w:lvlText w:val="%8."/>
+      <w:lvlJc w:val="left"/>
+      <w:pPr>
+        <w:ind w:left="5760" w:hanging="360"/>
+      </w:pPr>
+    </w:lvl>
+    <w:lvl w:ilvl="8" w:tplc="4009001B">
+      <w:start w:val="1"/>
+      <w:numFmt w:val="lowerRoman"/>
+      <w:lvlText w:val="%9."/>
+      <w:lvlJc w:val="right"/>
+      <w:pPr>
+        <w:ind w:left="6480" w:hanging="180"/>
+      </w:pPr>
+    </w:lvl>
+  </w:abstractNum>
   <w:num w:numId="1" w16cid:durableId="1407915643">
+    <w:abstractNumId w:val="3"/>
+  </w:num>
+  <w:num w:numId="2" w16cid:durableId="395054295">
+    <w:abstractNumId w:val="16"/>
+  </w:num>
+  <w:num w:numId="3" w16cid:durableId="817111017">
+    <w:abstractNumId w:val="10"/>
+  </w:num>
+  <w:num w:numId="4" w16cid:durableId="1055588593">
+    <w:abstractNumId w:val="8"/>
+  </w:num>
+  <w:num w:numId="5" w16cid:durableId="1761488792">
+    <w:abstractNumId w:val="5"/>
+  </w:num>
+  <w:num w:numId="6" w16cid:durableId="1723213925">
+    <w:abstractNumId w:val="15"/>
+  </w:num>
+  <w:num w:numId="7" w16cid:durableId="1775395392">
+    <w:abstractNumId w:val="1"/>
+  </w:num>
+  <w:num w:numId="8" w16cid:durableId="1547058492">
+    <w:abstractNumId w:val="14"/>
+  </w:num>
+  <w:num w:numId="9" w16cid:durableId="822232742">
+    <w:abstractNumId w:val="7"/>
+  </w:num>
+  <w:num w:numId="10" w16cid:durableId="1050806208">
+    <w:abstractNumId w:val="17"/>
+  </w:num>
+  <w:num w:numId="11" w16cid:durableId="1077508680">
+    <w:abstractNumId w:val="13"/>
+  </w:num>
+  <w:num w:numId="12" w16cid:durableId="1634024977">
+    <w:abstractNumId w:val="4"/>
+  </w:num>
+  <w:num w:numId="13" w16cid:durableId="1859855952">
     <w:abstractNumId w:val="2"/>
   </w:num>
-  <w:num w:numId="2" w16cid:durableId="395054295">
-    <w:abstractNumId w:val="14"/>
+  <w:num w:numId="14" w16cid:durableId="1838574401">
+    <w:abstractNumId w:val="11"/>
   </w:num>
-  <w:num w:numId="3" w16cid:durableId="817111017">
+  <w:num w:numId="15" w16cid:durableId="680740019">
     <w:abstractNumId w:val="9"/>
   </w:num>
-  <w:num w:numId="4" w16cid:durableId="1055588593">
-    <w:abstractNumId w:val="7"/>
+  <w:num w:numId="16" w16cid:durableId="694697621">
+    <w:abstractNumId w:val="6"/>
   </w:num>
-  <w:num w:numId="5" w16cid:durableId="1761488792">
-    <w:abstractNumId w:val="4"/>
-  </w:num>
-  <w:num w:numId="6" w16cid:durableId="1723213925">
-    <w:abstractNumId w:val="13"/>
-  </w:num>
-  <w:num w:numId="7" w16cid:durableId="1775395392">
-    <w:abstractNumId w:val="0"/>
-  </w:num>
-  <w:num w:numId="8" w16cid:durableId="1547058492">
+  <w:num w:numId="17" w16cid:durableId="900020356">
     <w:abstractNumId w:val="12"/>
   </w:num>
-  <w:num w:numId="9" w16cid:durableId="822232742">
-    <w:abstractNumId w:val="6"/>
+  <w:num w:numId="18" w16cid:durableId="352197471">
+    <w:abstractNumId w:val="18"/>
+    <w:lvlOverride w:ilvl="0">
+      <w:startOverride w:val="1"/>
+    </w:lvlOverride>
+    <w:lvlOverride w:ilvl="1">
+      <w:startOverride w:val="1"/>
+    </w:lvlOverride>
+    <w:lvlOverride w:ilvl="2">
+      <w:startOverride w:val="1"/>
+    </w:lvlOverride>
+    <w:lvlOverride w:ilvl="3">
+      <w:startOverride w:val="1"/>
+    </w:lvlOverride>
+    <w:lvlOverride w:ilvl="4">
+      <w:startOverride w:val="1"/>
+    </w:lvlOverride>
+    <w:lvlOverride w:ilvl="5">
+      <w:startOverride w:val="1"/>
+    </w:lvlOverride>
+    <w:lvlOverride w:ilvl="6">
+      <w:startOverride w:val="1"/>
+    </w:lvlOverride>
+    <w:lvlOverride w:ilvl="7">
+      <w:startOverride w:val="1"/>
+    </w:lvlOverride>
+    <w:lvlOverride w:ilvl="8">
+      <w:startOverride w:val="1"/>
+    </w:lvlOverride>
   </w:num>
-  <w:num w:numId="10" w16cid:durableId="1050806208">
-    <w:abstractNumId w:val="15"/>
-  </w:num>
-  <w:num w:numId="11" w16cid:durableId="1077508680">
-    <w:abstractNumId w:val="11"/>
-  </w:num>
-  <w:num w:numId="12" w16cid:durableId="1634024977">
-    <w:abstractNumId w:val="3"/>
-  </w:num>
-  <w:num w:numId="13" w16cid:durableId="1859855952">
-    <w:abstractNumId w:val="1"/>
-  </w:num>
-  <w:num w:numId="14" w16cid:durableId="1838574401">
-    <w:abstractNumId w:val="10"/>
-  </w:num>
-  <w:num w:numId="15" w16cid:durableId="680740019">
-    <w:abstractNumId w:val="8"/>
-  </w:num>
-  <w:num w:numId="16" w16cid:durableId="694697621">
-    <w:abstractNumId w:val="5"/>
+  <w:num w:numId="19" w16cid:durableId="1041398935">
+    <w:abstractNumId w:val="0"/>
   </w:num>
 </w:numbering>
 </file>
@@ -9262,19 +10402,19 @@
     <w:pitch w:val="variable"/>
     <w:sig w:usb0="E0002EFF" w:usb1="C000785B" w:usb2="00000009" w:usb3="00000000" w:csb0="000001FF" w:csb1="00000000"/>
   </w:font>
+  <w:font w:name="Wingdings">
+    <w:panose1 w:val="05000000000000000000"/>
+    <w:charset w:val="02"/>
+    <w:family w:val="auto"/>
+    <w:pitch w:val="variable"/>
+    <w:sig w:usb0="00000000" w:usb1="10000000" w:usb2="00000000" w:usb3="00000000" w:csb0="80000000" w:csb1="00000000"/>
+  </w:font>
   <w:font w:name="Courier New">
     <w:panose1 w:val="02070309020205020404"/>
     <w:charset w:val="00"/>
     <w:family w:val="modern"/>
     <w:pitch w:val="fixed"/>
     <w:sig w:usb0="E0002EFF" w:usb1="C0007843" w:usb2="00000009" w:usb3="00000000" w:csb0="000001FF" w:csb1="00000000"/>
-  </w:font>
-  <w:font w:name="Wingdings">
-    <w:panose1 w:val="05000000000000000000"/>
-    <w:charset w:val="02"/>
-    <w:family w:val="auto"/>
-    <w:pitch w:val="variable"/>
-    <w:sig w:usb0="00000000" w:usb1="10000000" w:usb2="00000000" w:usb3="00000000" w:csb0="80000000" w:csb1="00000000"/>
   </w:font>
   <w:font w:name="Tw Cen MT">
     <w:panose1 w:val="020B0602020104020603"/>
@@ -9326,7 +10466,9 @@
     <w:rsid w:val="00207182"/>
     <w:rsid w:val="00273A49"/>
     <w:rsid w:val="003228CA"/>
+    <w:rsid w:val="008517F0"/>
     <w:rsid w:val="00A81B2C"/>
+    <w:rsid w:val="00B02188"/>
     <w:rsid w:val="00C77C6E"/>
     <w:rsid w:val="00E1284C"/>
     <w:rsid w:val="00E95137"/>

</xml_diff>

<commit_message>
Updated with Paper reference
</commit_message>
<xml_diff>
--- a/Automated Image Captioning - Draft Proposal ver1.2.docx
+++ b/Automated Image Captioning - Draft Proposal ver1.2.docx
@@ -179,47 +179,27 @@
           <w:sz w:val="36"/>
           <w:szCs w:val="36"/>
         </w:rPr>
-        <w:t xml:space="preserve">-Sujatha </w:t>
-      </w:r>
-      <w:proofErr w:type="spellStart"/>
-      <w:r>
+        <w:t>-Sujatha Kancharla</w:t>
+      </w:r>
+    </w:p>
+    <w:p>
+      <w:pPr>
+        <w:ind w:left="4320" w:firstLine="720"/>
+        <w:jc w:val="center"/>
         <w:rPr>
           <w:color w:val="234F77" w:themeColor="accent2" w:themeShade="80"/>
           <w:sz w:val="36"/>
           <w:szCs w:val="36"/>
         </w:rPr>
-        <w:t>Kancharla</w:t>
-      </w:r>
-      <w:proofErr w:type="spellEnd"/>
-    </w:p>
-    <w:p>
-      <w:pPr>
-        <w:ind w:left="4320" w:firstLine="720"/>
-        <w:jc w:val="center"/>
+      </w:pPr>
+      <w:r>
         <w:rPr>
           <w:color w:val="234F77" w:themeColor="accent2" w:themeShade="80"/>
           <w:sz w:val="36"/>
           <w:szCs w:val="36"/>
         </w:rPr>
-      </w:pPr>
-      <w:r>
-        <w:rPr>
-          <w:color w:val="234F77" w:themeColor="accent2" w:themeShade="80"/>
-          <w:sz w:val="36"/>
-          <w:szCs w:val="36"/>
-        </w:rPr>
-        <w:t xml:space="preserve">-Monica </w:t>
-      </w:r>
-      <w:proofErr w:type="spellStart"/>
-      <w:r>
-        <w:rPr>
-          <w:color w:val="234F77" w:themeColor="accent2" w:themeShade="80"/>
-          <w:sz w:val="36"/>
-          <w:szCs w:val="36"/>
-        </w:rPr>
-        <w:t>Nukarapu</w:t>
-      </w:r>
-      <w:proofErr w:type="spellEnd"/>
+        <w:t>-Monica Nukarapu</w:t>
+      </w:r>
     </w:p>
     <w:p>
       <w:pPr>
@@ -319,25 +299,7 @@
           <w:sz w:val="36"/>
           <w:szCs w:val="36"/>
         </w:rPr>
-        <w:t>-</w:t>
-      </w:r>
-      <w:proofErr w:type="spellStart"/>
-      <w:r>
-        <w:rPr>
-          <w:color w:val="234F77" w:themeColor="accent2" w:themeShade="80"/>
-          <w:sz w:val="36"/>
-          <w:szCs w:val="36"/>
-        </w:rPr>
-        <w:t>Nayan</w:t>
-      </w:r>
-      <w:proofErr w:type="spellEnd"/>
-      <w:r>
-        <w:rPr>
-          <w:color w:val="234F77" w:themeColor="accent2" w:themeShade="80"/>
-          <w:sz w:val="36"/>
-          <w:szCs w:val="36"/>
-        </w:rPr>
-        <w:t xml:space="preserve"> Jha</w:t>
+        <w:t>-Nayan Jha</w:t>
       </w:r>
     </w:p>
     <w:sdt>
@@ -1959,7 +1921,6 @@
           <w:szCs w:val="24"/>
         </w:rPr>
       </w:pPr>
-      <w:proofErr w:type="gramStart"/>
       <w:r>
         <w:rPr>
           <w:rFonts w:ascii="Calibri" w:hAnsi="Calibri" w:cs="Calibri"/>
@@ -1976,45 +1937,8 @@
           <w:sz w:val="24"/>
           <w:szCs w:val="24"/>
         </w:rPr>
-        <w:t xml:space="preserve"> :</w:t>
-      </w:r>
-      <w:proofErr w:type="gramEnd"/>
-      <w:r>
-        <w:rPr>
-          <w:rFonts w:ascii="Calibri" w:hAnsi="Calibri" w:cs="Calibri"/>
-          <w:sz w:val="24"/>
-          <w:szCs w:val="24"/>
-        </w:rPr>
-        <w:t xml:space="preserve"> Natural Language Toolkit, TensorFlow, </w:t>
-      </w:r>
-      <w:proofErr w:type="spellStart"/>
-      <w:r>
-        <w:rPr>
-          <w:rFonts w:ascii="Calibri" w:hAnsi="Calibri" w:cs="Calibri"/>
-          <w:sz w:val="24"/>
-          <w:szCs w:val="24"/>
-        </w:rPr>
-        <w:t>PyTorch</w:t>
-      </w:r>
-      <w:proofErr w:type="spellEnd"/>
-      <w:r>
-        <w:rPr>
-          <w:rFonts w:ascii="Calibri" w:hAnsi="Calibri" w:cs="Calibri"/>
-          <w:sz w:val="24"/>
-          <w:szCs w:val="24"/>
-        </w:rPr>
-        <w:t xml:space="preserve">, </w:t>
-      </w:r>
-      <w:proofErr w:type="spellStart"/>
-      <w:r>
-        <w:rPr>
-          <w:rFonts w:ascii="Calibri" w:hAnsi="Calibri" w:cs="Calibri"/>
-          <w:sz w:val="24"/>
-          <w:szCs w:val="24"/>
-        </w:rPr>
-        <w:t>Keras</w:t>
-      </w:r>
-      <w:proofErr w:type="spellEnd"/>
+        <w:t xml:space="preserve"> : Natural Language Toolkit, TensorFlow, PyTorch, Keras</w:t>
+      </w:r>
     </w:p>
     <w:p>
       <w:pPr>
@@ -2043,41 +1967,13 @@
         </w:rPr>
         <w:t xml:space="preserve">Deployments: </w:t>
       </w:r>
-      <w:proofErr w:type="spellStart"/>
-      <w:r>
-        <w:rPr>
-          <w:rFonts w:ascii="Calibri" w:hAnsi="Calibri" w:cs="Calibri"/>
-          <w:sz w:val="24"/>
-          <w:szCs w:val="24"/>
-        </w:rPr>
-        <w:t>FastAPI</w:t>
-      </w:r>
-      <w:proofErr w:type="spellEnd"/>
-      <w:r>
-        <w:rPr>
-          <w:rFonts w:ascii="Calibri" w:hAnsi="Calibri" w:cs="Calibri"/>
-          <w:sz w:val="24"/>
-          <w:szCs w:val="24"/>
-        </w:rPr>
-        <w:t xml:space="preserve">, Cloud Application Platform | Heroku, </w:t>
-      </w:r>
-      <w:proofErr w:type="spellStart"/>
-      <w:r>
-        <w:rPr>
-          <w:rFonts w:ascii="Calibri" w:hAnsi="Calibri" w:cs="Calibri"/>
-          <w:sz w:val="24"/>
-          <w:szCs w:val="24"/>
-        </w:rPr>
-        <w:t>Streamlit</w:t>
-      </w:r>
-      <w:proofErr w:type="spellEnd"/>
-      <w:r>
-        <w:rPr>
-          <w:rFonts w:ascii="Calibri" w:hAnsi="Calibri" w:cs="Calibri"/>
-          <w:sz w:val="24"/>
-          <w:szCs w:val="24"/>
-        </w:rPr>
-        <w:t>, Cloud Computing,</w:t>
+      <w:r>
+        <w:rPr>
+          <w:rFonts w:ascii="Calibri" w:hAnsi="Calibri" w:cs="Calibri"/>
+          <w:sz w:val="24"/>
+          <w:szCs w:val="24"/>
+        </w:rPr>
+        <w:t>FastAPI, Cloud Application Platform | Heroku, Streamlit, Cloud Computing,</w:t>
       </w:r>
       <w:r>
         <w:rPr>
@@ -2859,6 +2755,99 @@
       <w:pPr>
         <w:rPr>
           <w:rFonts w:ascii="Calibri" w:hAnsi="Calibri" w:cs="Calibri"/>
+          <w:sz w:val="24"/>
+          <w:szCs w:val="24"/>
+        </w:rPr>
+      </w:pPr>
+      <w:r>
+        <w:rPr>
+          <w:rFonts w:ascii="Calibri" w:hAnsi="Calibri" w:cs="Calibri"/>
+          <w:sz w:val="24"/>
+          <w:szCs w:val="24"/>
+        </w:rPr>
+        <w:t xml:space="preserve">Based on the latest </w:t>
+      </w:r>
+      <w:r>
+        <w:rPr>
+          <w:rFonts w:ascii="Calibri" w:hAnsi="Calibri" w:cs="Calibri"/>
+          <w:sz w:val="24"/>
+          <w:szCs w:val="24"/>
+        </w:rPr>
+        <w:t>solutions of Text generation Using Recurring Neural Networks (RNN)</w:t>
+      </w:r>
+      <w:r>
+        <w:rPr>
+          <w:rFonts w:ascii="Calibri" w:hAnsi="Calibri" w:cs="Calibri"/>
+          <w:sz w:val="24"/>
+          <w:szCs w:val="24"/>
+        </w:rPr>
+        <w:t xml:space="preserve">, there are multiple recommendations (Research papers) to develop an Image captioning solution using a combination of CNN (encoder) and RNN(Decoder). </w:t>
+      </w:r>
+      <w:r>
+        <w:rPr>
+          <w:rFonts w:ascii="Calibri" w:hAnsi="Calibri" w:cs="Calibri"/>
+          <w:sz w:val="24"/>
+          <w:szCs w:val="24"/>
+        </w:rPr>
+        <w:t xml:space="preserve">The research papers </w:t>
+      </w:r>
+      <w:r>
+        <w:rPr>
+          <w:rFonts w:ascii="Calibri" w:hAnsi="Calibri" w:cs="Calibri"/>
+          <w:sz w:val="24"/>
+          <w:szCs w:val="24"/>
+        </w:rPr>
+        <w:t>(</w:t>
+      </w:r>
+      <w:r>
+        <w:rPr>
+          <w:rFonts w:ascii="Calibri" w:hAnsi="Calibri" w:cs="Calibri"/>
+          <w:sz w:val="24"/>
+          <w:szCs w:val="24"/>
+        </w:rPr>
+        <w:t xml:space="preserve">“Show and Tell – </w:t>
+      </w:r>
+      <w:r>
+        <w:rPr>
+          <w:rFonts w:ascii="Calibri" w:hAnsi="Calibri" w:cs="Calibri"/>
+          <w:sz w:val="24"/>
+          <w:szCs w:val="24"/>
+        </w:rPr>
+        <w:t>“A Neural image caption generator</w:t>
+      </w:r>
+      <w:r>
+        <w:rPr>
+          <w:rFonts w:ascii="Calibri" w:hAnsi="Calibri" w:cs="Calibri"/>
+          <w:sz w:val="24"/>
+          <w:szCs w:val="24"/>
+        </w:rPr>
+        <w:t xml:space="preserve">” and </w:t>
+      </w:r>
+      <w:r>
+        <w:rPr>
+          <w:rFonts w:ascii="Calibri" w:hAnsi="Calibri" w:cs="Calibri"/>
+          <w:sz w:val="24"/>
+          <w:szCs w:val="24"/>
+        </w:rPr>
+        <w:t>AICRL – Automate Image Captioning Resnet50 LSTM</w:t>
+      </w:r>
+      <w:r>
+        <w:rPr>
+          <w:rFonts w:ascii="Calibri" w:hAnsi="Calibri" w:cs="Calibri"/>
+          <w:sz w:val="24"/>
+          <w:szCs w:val="24"/>
+        </w:rPr>
+        <w:t>)</w:t>
+      </w:r>
+    </w:p>
+    <w:p>
+      <w:pPr>
+        <w:autoSpaceDE w:val="0"/>
+        <w:autoSpaceDN w:val="0"/>
+        <w:adjustRightInd w:val="0"/>
+        <w:spacing w:before="0" w:after="0" w:line="240" w:lineRule="auto"/>
+        <w:rPr>
+          <w:rFonts w:ascii="Calibri" w:hAnsi="Calibri" w:cs="Calibri"/>
           <w:b/>
           <w:bCs/>
           <w:sz w:val="24"/>
@@ -2869,83 +2858,116 @@
       <w:r>
         <w:rPr>
           <w:rFonts w:ascii="Calibri" w:hAnsi="Calibri" w:cs="Calibri"/>
-          <w:sz w:val="24"/>
-          <w:szCs w:val="24"/>
-        </w:rPr>
-        <w:t xml:space="preserve">Based on the latest </w:t>
-      </w:r>
-      <w:r>
-        <w:rPr>
-          <w:rFonts w:ascii="Calibri" w:hAnsi="Calibri" w:cs="Calibri"/>
-          <w:sz w:val="24"/>
-          <w:szCs w:val="24"/>
-        </w:rPr>
-        <w:t>solutions of Text generation Using Recurring Neural Networks (RNN)</w:t>
-      </w:r>
-      <w:r>
-        <w:rPr>
-          <w:rFonts w:ascii="Calibri" w:hAnsi="Calibri" w:cs="Calibri"/>
-          <w:sz w:val="24"/>
-          <w:szCs w:val="24"/>
-        </w:rPr>
-        <w:t xml:space="preserve">, there are multiple recommendations (Research papers) to develop an Image captioning solution using a combination of CNN (encoder) and RNN(Decoder). </w:t>
-      </w:r>
-      <w:r>
-        <w:rPr>
-          <w:rFonts w:ascii="Calibri" w:hAnsi="Calibri" w:cs="Calibri"/>
-          <w:sz w:val="24"/>
-          <w:szCs w:val="24"/>
-        </w:rPr>
-        <w:t xml:space="preserve">The research papers </w:t>
-      </w:r>
-      <w:r>
-        <w:rPr>
-          <w:rFonts w:ascii="Calibri" w:hAnsi="Calibri" w:cs="Calibri"/>
-          <w:sz w:val="24"/>
-          <w:szCs w:val="24"/>
-        </w:rPr>
-        <w:t>(</w:t>
-      </w:r>
-      <w:r>
-        <w:rPr>
-          <w:rFonts w:ascii="Calibri" w:hAnsi="Calibri" w:cs="Calibri"/>
-          <w:sz w:val="24"/>
-          <w:szCs w:val="24"/>
-        </w:rPr>
-        <w:t xml:space="preserve">“Show and Tell – </w:t>
-      </w:r>
-      <w:r>
-        <w:rPr>
-          <w:rFonts w:ascii="Calibri" w:hAnsi="Calibri" w:cs="Calibri"/>
-          <w:sz w:val="24"/>
-          <w:szCs w:val="24"/>
-        </w:rPr>
-        <w:t>“A Neural image caption generator</w:t>
-      </w:r>
-      <w:r>
-        <w:rPr>
-          <w:rFonts w:ascii="Calibri" w:hAnsi="Calibri" w:cs="Calibri"/>
-          <w:sz w:val="24"/>
-          <w:szCs w:val="24"/>
-        </w:rPr>
-        <w:t xml:space="preserve">” and </w:t>
-      </w:r>
-      <w:r>
-        <w:rPr>
-          <w:rFonts w:ascii="Calibri" w:hAnsi="Calibri" w:cs="Calibri"/>
-          <w:sz w:val="24"/>
-          <w:szCs w:val="24"/>
-        </w:rPr>
-        <w:t>AICRL – Automate Image Captioning Resnet50 LSTM</w:t>
-      </w:r>
-      <w:r>
-        <w:rPr>
-          <w:rFonts w:ascii="Calibri" w:hAnsi="Calibri" w:cs="Calibri"/>
-          <w:sz w:val="24"/>
-          <w:szCs w:val="24"/>
-        </w:rPr>
-        <w:t>)</w:t>
-      </w:r>
+          <w:b/>
+          <w:bCs/>
+          <w:sz w:val="24"/>
+          <w:szCs w:val="24"/>
+          <w:u w:val="single"/>
+        </w:rPr>
+        <w:t>Inspiration</w:t>
+      </w:r>
+      <w:r>
+        <w:rPr>
+          <w:rFonts w:ascii="Calibri" w:hAnsi="Calibri" w:cs="Calibri"/>
+          <w:b/>
+          <w:bCs/>
+          <w:sz w:val="24"/>
+          <w:szCs w:val="24"/>
+          <w:u w:val="single"/>
+        </w:rPr>
+        <w:t>(Literature review)</w:t>
+      </w:r>
+    </w:p>
+    <w:p>
+      <w:pPr>
+        <w:autoSpaceDE w:val="0"/>
+        <w:autoSpaceDN w:val="0"/>
+        <w:adjustRightInd w:val="0"/>
+        <w:spacing w:before="0" w:after="0" w:line="240" w:lineRule="auto"/>
+        <w:rPr>
+          <w:rFonts w:ascii="Calibri" w:hAnsi="Calibri" w:cs="Calibri"/>
+          <w:sz w:val="24"/>
+          <w:szCs w:val="24"/>
+        </w:rPr>
+      </w:pPr>
+    </w:p>
+    <w:p>
+      <w:pPr>
+        <w:autoSpaceDE w:val="0"/>
+        <w:autoSpaceDN w:val="0"/>
+        <w:adjustRightInd w:val="0"/>
+        <w:spacing w:before="0" w:after="0" w:line="240" w:lineRule="auto"/>
+        <w:rPr>
+          <w:rFonts w:ascii="Calibri" w:hAnsi="Calibri" w:cs="Calibri"/>
+          <w:sz w:val="24"/>
+          <w:szCs w:val="24"/>
+        </w:rPr>
+      </w:pPr>
+      <w:r>
+        <w:rPr>
+          <w:rFonts w:ascii="Calibri" w:hAnsi="Calibri" w:cs="Calibri"/>
+          <w:sz w:val="24"/>
+          <w:szCs w:val="24"/>
+        </w:rPr>
+        <w:t>Automatic image captioning based on ResNet50 and LSTM with soft attention</w:t>
+      </w:r>
+      <w:r>
+        <w:rPr>
+          <w:rFonts w:ascii="Calibri" w:hAnsi="Calibri" w:cs="Calibri"/>
+          <w:sz w:val="24"/>
+          <w:szCs w:val="24"/>
+        </w:rPr>
+        <w:t xml:space="preserve"> </w:t>
+      </w:r>
+      <w:r>
+        <w:rPr>
+          <w:rFonts w:ascii="Calibri" w:hAnsi="Calibri" w:cs="Calibri"/>
+          <w:i/>
+          <w:iCs/>
+          <w:sz w:val="24"/>
+          <w:szCs w:val="24"/>
+        </w:rPr>
+        <w:t xml:space="preserve">( </w:t>
+      </w:r>
+      <w:r>
+        <w:rPr>
+          <w:rFonts w:ascii="Calibri" w:hAnsi="Calibri" w:cs="Calibri"/>
+          <w:i/>
+          <w:iCs/>
+          <w:color w:val="1B1D3D" w:themeColor="text2" w:themeShade="BF"/>
+          <w:sz w:val="24"/>
+          <w:szCs w:val="24"/>
+        </w:rPr>
+        <w:t>Reference – Technical paper - AICRL – Automate Image Captioning Resnet50 LSTM</w:t>
+      </w:r>
+      <w:r>
+        <w:rPr>
+          <w:rFonts w:ascii="Calibri" w:hAnsi="Calibri" w:cs="Calibri"/>
+          <w:sz w:val="24"/>
+          <w:szCs w:val="24"/>
+        </w:rPr>
+        <w:t xml:space="preserve">) </w:t>
+      </w:r>
+      <w:r>
+        <w:rPr>
+          <w:rFonts w:ascii="Calibri" w:hAnsi="Calibri" w:cs="Calibri"/>
+          <w:sz w:val="24"/>
+          <w:szCs w:val="24"/>
+        </w:rPr>
+        <w:t>. The model was designed with one encoder-decoder architecture where ResNet50, a convolutional neural network was adopted as the encoder to encode an image into a compact representation as the graphical features and then, a language model LSTM was selected as the decoder to generate the description sentence. A soft attention model was integrated with LSTM such that the learning can be focused on a particular part of the image to improve the performance.</w:t>
+      </w:r>
+    </w:p>
+    <w:p>
+      <w:pPr>
+        <w:rPr>
+          <w:rFonts w:ascii="Calibri" w:hAnsi="Calibri" w:cs="Calibri"/>
+          <w:b/>
+          <w:bCs/>
+          <w:sz w:val="24"/>
+          <w:szCs w:val="24"/>
+          <w:u w:val="single"/>
+        </w:rPr>
+      </w:pPr>
       <w:r>
         <w:rPr>
           <w:rFonts w:ascii="Calibri" w:hAnsi="Calibri" w:cs="Calibri"/>
@@ -3140,166 +3162,6 @@
     </w:p>
     <w:p>
       <w:pPr>
-        <w:autoSpaceDE w:val="0"/>
-        <w:autoSpaceDN w:val="0"/>
-        <w:adjustRightInd w:val="0"/>
-        <w:spacing w:before="0" w:after="0" w:line="240" w:lineRule="auto"/>
-        <w:rPr>
-          <w:rFonts w:ascii="Calibri" w:hAnsi="Calibri" w:cs="Calibri"/>
-          <w:b/>
-          <w:bCs/>
-          <w:sz w:val="24"/>
-          <w:szCs w:val="24"/>
-          <w:u w:val="single"/>
-        </w:rPr>
-      </w:pPr>
-      <w:r>
-        <w:rPr>
-          <w:rFonts w:ascii="Calibri" w:hAnsi="Calibri" w:cs="Calibri"/>
-          <w:b/>
-          <w:bCs/>
-          <w:sz w:val="24"/>
-          <w:szCs w:val="24"/>
-          <w:u w:val="single"/>
-        </w:rPr>
-        <w:t>Inspiration</w:t>
-      </w:r>
-    </w:p>
-    <w:p>
-      <w:pPr>
-        <w:autoSpaceDE w:val="0"/>
-        <w:autoSpaceDN w:val="0"/>
-        <w:adjustRightInd w:val="0"/>
-        <w:spacing w:before="0" w:after="0" w:line="240" w:lineRule="auto"/>
-        <w:rPr>
-          <w:rFonts w:ascii="Calibri" w:hAnsi="Calibri" w:cs="Calibri"/>
-          <w:sz w:val="24"/>
-          <w:szCs w:val="24"/>
-        </w:rPr>
-      </w:pPr>
-    </w:p>
-    <w:p>
-      <w:pPr>
-        <w:autoSpaceDE w:val="0"/>
-        <w:autoSpaceDN w:val="0"/>
-        <w:adjustRightInd w:val="0"/>
-        <w:spacing w:before="0" w:after="0" w:line="240" w:lineRule="auto"/>
-        <w:rPr>
-          <w:rFonts w:ascii="Calibri" w:hAnsi="Calibri" w:cs="Calibri"/>
-          <w:sz w:val="24"/>
-          <w:szCs w:val="24"/>
-        </w:rPr>
-      </w:pPr>
-      <w:r>
-        <w:rPr>
-          <w:rFonts w:ascii="Calibri" w:hAnsi="Calibri" w:cs="Calibri"/>
-          <w:sz w:val="24"/>
-          <w:szCs w:val="24"/>
-        </w:rPr>
-        <w:t>Automatic image captioning based on ResNet50 and LSTM with soft attention</w:t>
-      </w:r>
-      <w:r>
-        <w:rPr>
-          <w:rFonts w:ascii="Calibri" w:hAnsi="Calibri" w:cs="Calibri"/>
-          <w:sz w:val="24"/>
-          <w:szCs w:val="24"/>
-        </w:rPr>
-        <w:t xml:space="preserve"> </w:t>
-      </w:r>
-      <w:proofErr w:type="gramStart"/>
-      <w:r>
-        <w:rPr>
-          <w:rFonts w:ascii="Calibri" w:hAnsi="Calibri" w:cs="Calibri"/>
-          <w:i/>
-          <w:iCs/>
-          <w:sz w:val="24"/>
-          <w:szCs w:val="24"/>
-        </w:rPr>
-        <w:t xml:space="preserve">( </w:t>
-      </w:r>
-      <w:r>
-        <w:rPr>
-          <w:rFonts w:ascii="Calibri" w:hAnsi="Calibri" w:cs="Calibri"/>
-          <w:i/>
-          <w:iCs/>
-          <w:color w:val="1B1D3D" w:themeColor="text2" w:themeShade="BF"/>
-          <w:sz w:val="24"/>
-          <w:szCs w:val="24"/>
-        </w:rPr>
-        <w:t>Reference</w:t>
-      </w:r>
-      <w:proofErr w:type="gramEnd"/>
-      <w:r>
-        <w:rPr>
-          <w:rFonts w:ascii="Calibri" w:hAnsi="Calibri" w:cs="Calibri"/>
-          <w:i/>
-          <w:iCs/>
-          <w:color w:val="1B1D3D" w:themeColor="text2" w:themeShade="BF"/>
-          <w:sz w:val="24"/>
-          <w:szCs w:val="24"/>
-        </w:rPr>
-        <w:t xml:space="preserve"> – Technical paper - </w:t>
-      </w:r>
-      <w:r>
-        <w:rPr>
-          <w:rFonts w:ascii="Calibri" w:hAnsi="Calibri" w:cs="Calibri"/>
-          <w:i/>
-          <w:iCs/>
-          <w:color w:val="1B1D3D" w:themeColor="text2" w:themeShade="BF"/>
-          <w:sz w:val="24"/>
-          <w:szCs w:val="24"/>
-        </w:rPr>
-        <w:t>AICRL – Automate Image Captioning Resnet50 LSTM</w:t>
-      </w:r>
-      <w:r>
-        <w:rPr>
-          <w:rFonts w:ascii="Calibri" w:hAnsi="Calibri" w:cs="Calibri"/>
-          <w:sz w:val="24"/>
-          <w:szCs w:val="24"/>
-        </w:rPr>
-        <w:t xml:space="preserve">) </w:t>
-      </w:r>
-      <w:r>
-        <w:rPr>
-          <w:rFonts w:ascii="Calibri" w:hAnsi="Calibri" w:cs="Calibri"/>
-          <w:sz w:val="24"/>
-          <w:szCs w:val="24"/>
-        </w:rPr>
-        <w:t>. The model was designed with one encoder-decoder architecture where ResNet50, a convolutional neural network was adopted as the encoder to encode an image into a compact representation as the graphical features and then, a language model LSTM was selected as the decoder to generate the description sentence. A soft attention model was integrated with LSTM such that the learning can be focused on a particular part of the image to improve the performance.</w:t>
-      </w:r>
-    </w:p>
-    <w:p>
-      <w:pPr>
-        <w:rPr>
-          <w:rFonts w:ascii="Calibri" w:hAnsi="Calibri" w:cs="Calibri"/>
-          <w:sz w:val="24"/>
-          <w:szCs w:val="24"/>
-        </w:rPr>
-      </w:pPr>
-      <w:r>
-        <w:rPr>
-          <w:rFonts w:ascii="Calibri" w:hAnsi="Calibri" w:cs="Calibri"/>
-          <w:sz w:val="24"/>
-          <w:szCs w:val="24"/>
-        </w:rPr>
-        <w:br w:type="page"/>
-      </w:r>
-    </w:p>
-    <w:p>
-      <w:pPr>
-        <w:autoSpaceDE w:val="0"/>
-        <w:autoSpaceDN w:val="0"/>
-        <w:adjustRightInd w:val="0"/>
-        <w:spacing w:before="0" w:after="0" w:line="240" w:lineRule="auto"/>
-        <w:rPr>
-          <w:rFonts w:ascii="Calibri" w:hAnsi="Calibri" w:cs="Calibri"/>
-          <w:sz w:val="24"/>
-          <w:szCs w:val="24"/>
-        </w:rPr>
-      </w:pPr>
-    </w:p>
-    <w:p>
-      <w:pPr>
         <w:pStyle w:val="ListParagraph"/>
         <w:numPr>
           <w:ilvl w:val="0"/>
@@ -3546,6 +3408,7 @@
           <w:sz w:val="24"/>
           <w:szCs w:val="24"/>
         </w:rPr>
+        <w:lastRenderedPageBreak/>
         <w:t>LSTM networks are used to accomplish the tasks of machine translation and sequence generation</w:t>
       </w:r>
     </w:p>
@@ -3582,7 +3445,6 @@
           <w:sz w:val="24"/>
           <w:szCs w:val="24"/>
         </w:rPr>
-        <w:lastRenderedPageBreak/>
         <w:t>Execution Plan</w:t>
       </w:r>
       <w:r>
@@ -3781,25 +3643,7 @@
           <w:sz w:val="24"/>
           <w:szCs w:val="24"/>
         </w:rPr>
-        <w:t xml:space="preserve">The size </w:t>
-      </w:r>
-      <w:proofErr w:type="gramStart"/>
-      <w:r>
-        <w:rPr>
-          <w:rFonts w:ascii="Calibri" w:hAnsi="Calibri" w:cs="Calibri"/>
-          <w:sz w:val="24"/>
-          <w:szCs w:val="24"/>
-        </w:rPr>
-        <w:t>has to</w:t>
-      </w:r>
-      <w:proofErr w:type="gramEnd"/>
-      <w:r>
-        <w:rPr>
-          <w:rFonts w:ascii="Calibri" w:hAnsi="Calibri" w:cs="Calibri"/>
-          <w:sz w:val="24"/>
-          <w:szCs w:val="24"/>
-        </w:rPr>
-        <w:t xml:space="preserve"> matched to the input to Attention and LSTM</w:t>
+        <w:t>The size has to matched to the input to Attention and LSTM</w:t>
       </w:r>
       <w:r>
         <w:rPr>
@@ -4291,7 +4135,6 @@
                 <w:highlight w:val="yellow"/>
               </w:rPr>
             </w:pPr>
-            <w:proofErr w:type="spellStart"/>
             <w:r>
               <w:rPr>
                 <w:rFonts w:ascii="Calibri" w:hAnsi="Calibri" w:cs="Calibri"/>
@@ -4302,7 +4145,6 @@
               </w:rPr>
               <w:t>CrossEntropy</w:t>
             </w:r>
-            <w:proofErr w:type="spellEnd"/>
           </w:p>
         </w:tc>
       </w:tr>
@@ -4659,7 +4501,6 @@
                 <w:szCs w:val="24"/>
               </w:rPr>
             </w:pPr>
-            <w:proofErr w:type="spellStart"/>
             <w:r>
               <w:rPr>
                 <w:rFonts w:ascii="Calibri" w:hAnsi="Calibri" w:cs="Calibri"/>
@@ -4667,17 +4508,7 @@
                 <w:szCs w:val="24"/>
                 <w:lang w:val="en-US"/>
               </w:rPr>
-              <w:t>Droup</w:t>
-            </w:r>
-            <w:proofErr w:type="spellEnd"/>
-            <w:r>
-              <w:rPr>
-                <w:rFonts w:ascii="Calibri" w:hAnsi="Calibri" w:cs="Calibri"/>
-                <w:sz w:val="24"/>
-                <w:szCs w:val="24"/>
-                <w:lang w:val="en-US"/>
-              </w:rPr>
-              <w:t xml:space="preserve"> out</w:t>
+              <w:t>Droup out</w:t>
             </w:r>
           </w:p>
         </w:tc>
@@ -5611,25 +5442,7 @@
           <w:sz w:val="24"/>
           <w:szCs w:val="24"/>
         </w:rPr>
-        <w:t xml:space="preserve"> based on the </w:t>
-      </w:r>
-      <w:proofErr w:type="gramStart"/>
-      <w:r>
-        <w:rPr>
-          <w:rFonts w:ascii="Calibri" w:hAnsi="Calibri" w:cs="Calibri"/>
-          <w:sz w:val="24"/>
-          <w:szCs w:val="24"/>
-        </w:rPr>
-        <w:t>Technical</w:t>
-      </w:r>
-      <w:proofErr w:type="gramEnd"/>
-      <w:r>
-        <w:rPr>
-          <w:rFonts w:ascii="Calibri" w:hAnsi="Calibri" w:cs="Calibri"/>
-          <w:sz w:val="24"/>
-          <w:szCs w:val="24"/>
-        </w:rPr>
-        <w:t xml:space="preserve"> papers</w:t>
+        <w:t xml:space="preserve"> based on the Technical papers</w:t>
       </w:r>
     </w:p>
     <w:p>
@@ -5655,25 +5468,7 @@
           <w:sz w:val="24"/>
           <w:szCs w:val="24"/>
         </w:rPr>
-        <w:t xml:space="preserve">If Accuracy is not </w:t>
-      </w:r>
-      <w:proofErr w:type="gramStart"/>
-      <w:r>
-        <w:rPr>
-          <w:rFonts w:ascii="Calibri" w:hAnsi="Calibri" w:cs="Calibri"/>
-          <w:sz w:val="24"/>
-          <w:szCs w:val="24"/>
-        </w:rPr>
-        <w:t>high</w:t>
-      </w:r>
-      <w:proofErr w:type="gramEnd"/>
-      <w:r>
-        <w:rPr>
-          <w:rFonts w:ascii="Calibri" w:hAnsi="Calibri" w:cs="Calibri"/>
-          <w:sz w:val="24"/>
-          <w:szCs w:val="24"/>
-        </w:rPr>
-        <w:t xml:space="preserve"> it might have limitations of implementation for Visually challenged</w:t>
+        <w:t>If Accuracy is not high it might have limitations of implementation for Visually challenged</w:t>
       </w:r>
     </w:p>
     <w:p>
@@ -6088,23 +5883,13 @@
         </w:rPr>
         <w:t xml:space="preserve">Technology </w:t>
       </w:r>
-      <w:proofErr w:type="gramStart"/>
-      <w:r>
-        <w:rPr>
-          <w:rFonts w:ascii="Calibri" w:hAnsi="Calibri" w:cs="Calibri"/>
-          <w:sz w:val="24"/>
-          <w:szCs w:val="24"/>
-        </w:rPr>
-        <w:t>Papers  -</w:t>
-      </w:r>
-      <w:proofErr w:type="gramEnd"/>
-      <w:r>
-        <w:rPr>
-          <w:rFonts w:ascii="Calibri" w:hAnsi="Calibri" w:cs="Calibri"/>
-          <w:sz w:val="24"/>
-          <w:szCs w:val="24"/>
-        </w:rPr>
-        <w:t xml:space="preserve"> </w:t>
+      <w:r>
+        <w:rPr>
+          <w:rFonts w:ascii="Calibri" w:hAnsi="Calibri" w:cs="Calibri"/>
+          <w:sz w:val="24"/>
+          <w:szCs w:val="24"/>
+        </w:rPr>
+        <w:t xml:space="preserve">Papers  - </w:t>
       </w:r>
       <w:r>
         <w:rPr>
@@ -6149,25 +5934,7 @@
           <w:sz w:val="24"/>
           <w:szCs w:val="24"/>
         </w:rPr>
-        <w:t xml:space="preserve">Based on the results of the solution we would like </w:t>
-      </w:r>
-      <w:proofErr w:type="gramStart"/>
-      <w:r>
-        <w:rPr>
-          <w:rFonts w:ascii="Calibri" w:hAnsi="Calibri" w:cs="Calibri"/>
-          <w:sz w:val="24"/>
-          <w:szCs w:val="24"/>
-        </w:rPr>
-        <w:t>try</w:t>
-      </w:r>
-      <w:proofErr w:type="gramEnd"/>
-      <w:r>
-        <w:rPr>
-          <w:rFonts w:ascii="Calibri" w:hAnsi="Calibri" w:cs="Calibri"/>
-          <w:sz w:val="24"/>
-          <w:szCs w:val="24"/>
-        </w:rPr>
-        <w:t xml:space="preserve"> the following models (time permitted)</w:t>
+        <w:t>Based on the results of the solution we would like try the following models (time permitted)</w:t>
       </w:r>
     </w:p>
     <w:p>
@@ -6240,31 +6007,7 @@
           <w:szCs w:val="24"/>
           <w:u w:val="single"/>
         </w:rPr>
-        <w:t xml:space="preserve">CNN </w:t>
-      </w:r>
-      <w:proofErr w:type="gramStart"/>
-      <w:r>
-        <w:rPr>
-          <w:rFonts w:ascii="Calibri" w:hAnsi="Calibri" w:cs="Calibri"/>
-          <w:b/>
-          <w:bCs/>
-          <w:sz w:val="24"/>
-          <w:szCs w:val="24"/>
-          <w:u w:val="single"/>
-        </w:rPr>
-        <w:t>( Encoder</w:t>
-      </w:r>
-      <w:proofErr w:type="gramEnd"/>
-      <w:r>
-        <w:rPr>
-          <w:rFonts w:ascii="Calibri" w:hAnsi="Calibri" w:cs="Calibri"/>
-          <w:b/>
-          <w:bCs/>
-          <w:sz w:val="24"/>
-          <w:szCs w:val="24"/>
-          <w:u w:val="single"/>
-        </w:rPr>
-        <w:t xml:space="preserve">) </w:t>
+        <w:t xml:space="preserve">CNN ( Encoder) </w:t>
       </w:r>
       <w:r>
         <w:rPr>
@@ -6309,25 +6052,7 @@
           <w:sz w:val="24"/>
           <w:szCs w:val="24"/>
         </w:rPr>
-        <w:t xml:space="preserve"> V3, </w:t>
-      </w:r>
-      <w:proofErr w:type="spellStart"/>
-      <w:r>
-        <w:rPr>
-          <w:rFonts w:ascii="Calibri" w:hAnsi="Calibri" w:cs="Calibri"/>
-          <w:sz w:val="24"/>
-          <w:szCs w:val="24"/>
-        </w:rPr>
-        <w:t>Xception</w:t>
-      </w:r>
-      <w:proofErr w:type="spellEnd"/>
-      <w:r>
-        <w:rPr>
-          <w:rFonts w:ascii="Calibri" w:hAnsi="Calibri" w:cs="Calibri"/>
-          <w:sz w:val="24"/>
-          <w:szCs w:val="24"/>
-        </w:rPr>
-        <w:t xml:space="preserve"> models</w:t>
+        <w:t xml:space="preserve"> V3, Xception models</w:t>
       </w:r>
     </w:p>
     <w:p>
@@ -6347,23 +6072,13 @@
           <w:szCs w:val="24"/>
         </w:rPr>
       </w:pPr>
-      <w:proofErr w:type="spellStart"/>
-      <w:r>
-        <w:rPr>
-          <w:rFonts w:ascii="Calibri" w:hAnsi="Calibri" w:cs="Calibri"/>
-          <w:sz w:val="24"/>
-          <w:szCs w:val="24"/>
-        </w:rPr>
-        <w:t>GoogleNet</w:t>
-      </w:r>
-      <w:proofErr w:type="spellEnd"/>
-      <w:r>
-        <w:rPr>
-          <w:rFonts w:ascii="Calibri" w:hAnsi="Calibri" w:cs="Calibri"/>
-          <w:sz w:val="24"/>
-          <w:szCs w:val="24"/>
-        </w:rPr>
-        <w:t xml:space="preserve"> </w:t>
+      <w:r>
+        <w:rPr>
+          <w:rFonts w:ascii="Calibri" w:hAnsi="Calibri" w:cs="Calibri"/>
+          <w:sz w:val="24"/>
+          <w:szCs w:val="24"/>
+        </w:rPr>
+        <w:t xml:space="preserve">GoogleNet </w:t>
       </w:r>
     </w:p>
     <w:p>
@@ -6469,7 +6184,6 @@
           <w:szCs w:val="24"/>
         </w:rPr>
       </w:pPr>
-      <w:proofErr w:type="spellStart"/>
       <w:r>
         <w:rPr>
           <w:rFonts w:ascii="Calibri" w:hAnsi="Calibri" w:cs="Calibri"/>
@@ -6478,7 +6192,6 @@
         </w:rPr>
         <w:t>GloVe</w:t>
       </w:r>
-      <w:proofErr w:type="spellEnd"/>
     </w:p>
     <w:p>
       <w:pPr>
@@ -10463,10 +10176,10 @@
   </w:compat>
   <w:rsids>
     <w:rsidRoot w:val="00273A49"/>
+    <w:rsid w:val="00185978"/>
     <w:rsid w:val="00207182"/>
     <w:rsid w:val="00273A49"/>
     <w:rsid w:val="003228CA"/>
-    <w:rsid w:val="008517F0"/>
     <w:rsid w:val="00A81B2C"/>
     <w:rsid w:val="00B02188"/>
     <w:rsid w:val="00C77C6E"/>

</xml_diff>